<commit_message>
Desktop 3 képének javítása + terv korrekció
</commit_message>
<xml_diff>
--- a/Fogorvosterv.docx
+++ b/Fogorvosterv.docx
@@ -1,6 +1,6 @@
 
 <file path=word/document.xml><?xml version="1.0" encoding="utf-8"?>
-<w:document xmlns:wpc="http://schemas.microsoft.com/office/word/2010/wordprocessingCanvas" xmlns:cx="http://schemas.microsoft.com/office/drawing/2014/chartex" xmlns:cx1="http://schemas.microsoft.com/office/drawing/2015/9/8/chartex" xmlns:cx2="http://schemas.microsoft.com/office/drawing/2015/10/21/chartex" xmlns:cx3="http://schemas.microsoft.com/office/drawing/2016/5/9/chartex" xmlns:cx4="http://schemas.microsoft.com/office/drawing/2016/5/10/chartex" xmlns:cx5="http://schemas.microsoft.com/office/drawing/2016/5/11/chartex" xmlns:cx6="http://schemas.microsoft.com/office/drawing/2016/5/12/chartex" xmlns:cx7="http://schemas.microsoft.com/office/drawing/2016/5/13/chartex" xmlns:cx8="http://schemas.microsoft.com/office/drawing/2016/5/14/chartex" xmlns:mc="http://schemas.openxmlformats.org/markup-compatibility/2006" xmlns:aink="http://schemas.microsoft.com/office/drawing/2016/ink" xmlns:am3d="http://schemas.microsoft.com/office/drawing/2017/model3d" xmlns:o="urn:schemas-microsoft-com:office:office" xmlns:oel="http://schemas.microsoft.com/office/2019/extlst" xmlns:r="http://schemas.openxmlformats.org/officeDocument/2006/relationships" xmlns:m="http://schemas.openxmlformats.org/officeDocument/2006/math" xmlns:v="urn:schemas-microsoft-com:vml" xmlns:wp14="http://schemas.microsoft.com/office/word/2010/wordprocessingDrawing" xmlns:wp="http://schemas.openxmlformats.org/drawingml/2006/wordprocessingDrawing" xmlns:w10="urn:schemas-microsoft-com:office:word" xmlns:w="http://schemas.openxmlformats.org/wordprocessingml/2006/main" xmlns:w14="http://schemas.microsoft.com/office/word/2010/wordml" xmlns:w15="http://schemas.microsoft.com/office/word/2012/wordml" xmlns:w16cex="http://schemas.microsoft.com/office/word/2018/wordml/cex" xmlns:w16cid="http://schemas.microsoft.com/office/word/2016/wordml/cid" xmlns:w16="http://schemas.microsoft.com/office/word/2018/wordml" xmlns:w16sdtdh="http://schemas.microsoft.com/office/word/2020/wordml/sdtdatahash" xmlns:w16se="http://schemas.microsoft.com/office/word/2015/wordml/symex" xmlns:wpg="http://schemas.microsoft.com/office/word/2010/wordprocessingGroup" xmlns:wpi="http://schemas.microsoft.com/office/word/2010/wordprocessingInk" xmlns:wne="http://schemas.microsoft.com/office/word/2006/wordml" xmlns:wps="http://schemas.microsoft.com/office/word/2010/wordprocessingShape" mc:Ignorable="w14 w15 w16se w16cid w16 w16cex w16sdtdh wp14">
+<w:document xmlns:wpc="http://schemas.microsoft.com/office/word/2010/wordprocessingCanvas" xmlns:cx="http://schemas.microsoft.com/office/drawing/2014/chartex" xmlns:cx1="http://schemas.microsoft.com/office/drawing/2015/9/8/chartex" xmlns:mc="http://schemas.openxmlformats.org/markup-compatibility/2006" xmlns:o="urn:schemas-microsoft-com:office:office" xmlns:r="http://schemas.openxmlformats.org/officeDocument/2006/relationships" xmlns:m="http://schemas.openxmlformats.org/officeDocument/2006/math" xmlns:v="urn:schemas-microsoft-com:vml" xmlns:wp14="http://schemas.microsoft.com/office/word/2010/wordprocessingDrawing" xmlns:wp="http://schemas.openxmlformats.org/drawingml/2006/wordprocessingDrawing" xmlns:w10="urn:schemas-microsoft-com:office:word" xmlns:w="http://schemas.openxmlformats.org/wordprocessingml/2006/main" xmlns:w14="http://schemas.microsoft.com/office/word/2010/wordml" xmlns:w15="http://schemas.microsoft.com/office/word/2012/wordml" xmlns:w16se="http://schemas.microsoft.com/office/word/2015/wordml/symex" xmlns:wpg="http://schemas.microsoft.com/office/word/2010/wordprocessingGroup" xmlns:wpi="http://schemas.microsoft.com/office/word/2010/wordprocessingInk" xmlns:wne="http://schemas.microsoft.com/office/word/2006/wordml" xmlns:wps="http://schemas.microsoft.com/office/word/2010/wordprocessingShape" mc:Ignorable="w14 w15 w16se wp14">
   <w:body>
     <w:p>
       <w:pPr>
@@ -29,6 +29,7 @@
           <w:szCs w:val="24"/>
         </w:rPr>
       </w:pPr>
+      <w:proofErr w:type="spellStart"/>
       <w:r>
         <w:rPr>
           <w:rFonts w:ascii="Times New Roman" w:hAnsi="Times New Roman" w:cs="Times New Roman"/>
@@ -37,6 +38,7 @@
         </w:rPr>
         <w:t>Nudentist</w:t>
       </w:r>
+      <w:proofErr w:type="spellEnd"/>
       <w:r>
         <w:rPr>
           <w:rFonts w:ascii="Times New Roman" w:hAnsi="Times New Roman" w:cs="Times New Roman"/>
@@ -121,13 +123,23 @@
         </w:rPr>
         <w:t xml:space="preserve">Az oldalakon szerepelni fog egy </w:t>
       </w:r>
-      <w:r>
-        <w:rPr>
-          <w:rFonts w:ascii="Times New Roman" w:hAnsi="Times New Roman" w:cs="Times New Roman"/>
-          <w:sz w:val="24"/>
-          <w:szCs w:val="24"/>
-        </w:rPr>
-        <w:t>navbar,</w:t>
+      <w:proofErr w:type="spellStart"/>
+      <w:r>
+        <w:rPr>
+          <w:rFonts w:ascii="Times New Roman" w:hAnsi="Times New Roman" w:cs="Times New Roman"/>
+          <w:sz w:val="24"/>
+          <w:szCs w:val="24"/>
+        </w:rPr>
+        <w:t>navbar</w:t>
+      </w:r>
+      <w:proofErr w:type="spellEnd"/>
+      <w:r>
+        <w:rPr>
+          <w:rFonts w:ascii="Times New Roman" w:hAnsi="Times New Roman" w:cs="Times New Roman"/>
+          <w:sz w:val="24"/>
+          <w:szCs w:val="24"/>
+        </w:rPr>
+        <w:t>,</w:t>
       </w:r>
       <w:r>
         <w:rPr>
@@ -151,7 +163,25 @@
           <w:sz w:val="24"/>
           <w:szCs w:val="24"/>
         </w:rPr>
-        <w:t xml:space="preserve"> Az oldalak footerében szerepelni fognak a minimális elérhetőségek</w:t>
+        <w:t xml:space="preserve"> Az oldalak </w:t>
+      </w:r>
+      <w:proofErr w:type="spellStart"/>
+      <w:r>
+        <w:rPr>
+          <w:rFonts w:ascii="Times New Roman" w:hAnsi="Times New Roman" w:cs="Times New Roman"/>
+          <w:sz w:val="24"/>
+          <w:szCs w:val="24"/>
+        </w:rPr>
+        <w:t>footerében</w:t>
+      </w:r>
+      <w:proofErr w:type="spellEnd"/>
+      <w:r>
+        <w:rPr>
+          <w:rFonts w:ascii="Times New Roman" w:hAnsi="Times New Roman" w:cs="Times New Roman"/>
+          <w:sz w:val="24"/>
+          <w:szCs w:val="24"/>
+        </w:rPr>
+        <w:t xml:space="preserve"> szerepelni fognak a minimális elérhetőségek</w:t>
       </w:r>
       <w:r>
         <w:rPr>
@@ -241,7 +271,16 @@
           <w:sz w:val="24"/>
           <w:szCs w:val="24"/>
         </w:rPr>
-        <w:t>valamint egy beágyazott Google</w:t>
+        <w:t xml:space="preserve">valamint egy beágyazott </w:t>
+      </w:r>
+      <w:proofErr w:type="spellStart"/>
+      <w:r>
+        <w:rPr>
+          <w:rFonts w:ascii="Times New Roman" w:hAnsi="Times New Roman" w:cs="Times New Roman"/>
+          <w:sz w:val="24"/>
+          <w:szCs w:val="24"/>
+        </w:rPr>
+        <w:t>Google</w:t>
       </w:r>
       <w:r>
         <w:rPr>
@@ -250,15 +289,35 @@
           <w:szCs w:val="24"/>
           <w:vertAlign w:val="superscript"/>
         </w:rPr>
-        <w:t xml:space="preserve">TM </w:t>
-      </w:r>
-      <w:r>
-        <w:rPr>
-          <w:rFonts w:ascii="Times New Roman" w:hAnsi="Times New Roman" w:cs="Times New Roman"/>
-          <w:sz w:val="24"/>
-          <w:szCs w:val="24"/>
-        </w:rPr>
-        <w:t xml:space="preserve">Maps </w:t>
+        <w:t>TM</w:t>
+      </w:r>
+      <w:proofErr w:type="spellEnd"/>
+      <w:r>
+        <w:rPr>
+          <w:rFonts w:ascii="Times New Roman" w:hAnsi="Times New Roman" w:cs="Times New Roman"/>
+          <w:sz w:val="24"/>
+          <w:szCs w:val="24"/>
+          <w:vertAlign w:val="superscript"/>
+        </w:rPr>
+        <w:t xml:space="preserve"> </w:t>
+      </w:r>
+      <w:proofErr w:type="spellStart"/>
+      <w:r>
+        <w:rPr>
+          <w:rFonts w:ascii="Times New Roman" w:hAnsi="Times New Roman" w:cs="Times New Roman"/>
+          <w:sz w:val="24"/>
+          <w:szCs w:val="24"/>
+        </w:rPr>
+        <w:t>Maps</w:t>
+      </w:r>
+      <w:proofErr w:type="spellEnd"/>
+      <w:r>
+        <w:rPr>
+          <w:rFonts w:ascii="Times New Roman" w:hAnsi="Times New Roman" w:cs="Times New Roman"/>
+          <w:sz w:val="24"/>
+          <w:szCs w:val="24"/>
+        </w:rPr>
+        <w:t xml:space="preserve"> </w:t>
       </w:r>
       <w:r>
         <w:rPr>
@@ -536,6 +595,16 @@
         </w:rPr>
         <w:t xml:space="preserve"> akik végrehajthatják.</w:t>
       </w:r>
+      <w:r>
+        <w:rPr>
+          <w:rFonts w:ascii="Times New Roman" w:hAnsi="Times New Roman" w:cs="Times New Roman"/>
+          <w:sz w:val="24"/>
+          <w:szCs w:val="24"/>
+        </w:rPr>
+        <w:t xml:space="preserve"> A kezelésre kattintva átvisz az adott kezelés árlistájához.</w:t>
+      </w:r>
+      <w:bookmarkStart w:id="0" w:name="_GoBack"/>
+      <w:bookmarkEnd w:id="0"/>
     </w:p>
     <w:p>
       <w:pPr>
@@ -560,7 +629,25 @@
           <w:sz w:val="24"/>
           <w:szCs w:val="24"/>
         </w:rPr>
-        <w:t>kezeléseket és operációk mellettük pedig az áraik.</w:t>
+        <w:t xml:space="preserve">kezeléseket és operációk mellettük pedig az </w:t>
+      </w:r>
+      <w:proofErr w:type="spellStart"/>
+      <w:r>
+        <w:rPr>
+          <w:rFonts w:ascii="Times New Roman" w:hAnsi="Times New Roman" w:cs="Times New Roman"/>
+          <w:sz w:val="24"/>
+          <w:szCs w:val="24"/>
+        </w:rPr>
+        <w:t>áraik</w:t>
+      </w:r>
+      <w:proofErr w:type="spellEnd"/>
+      <w:r>
+        <w:rPr>
+          <w:rFonts w:ascii="Times New Roman" w:hAnsi="Times New Roman" w:cs="Times New Roman"/>
+          <w:sz w:val="24"/>
+          <w:szCs w:val="24"/>
+        </w:rPr>
+        <w:t>.</w:t>
       </w:r>
       <w:r>
         <w:rPr>
@@ -634,7 +721,43 @@
           <w:sz w:val="24"/>
           <w:szCs w:val="24"/>
         </w:rPr>
-        <w:t xml:space="preserve">Az alapítók bemutatása a következő szakaszban található. </w:t>
+        <w:t xml:space="preserve">Az alapítók bemutatása </w:t>
+      </w:r>
+      <w:proofErr w:type="gramStart"/>
+      <w:r>
+        <w:rPr>
+          <w:rFonts w:ascii="Times New Roman" w:hAnsi="Times New Roman" w:cs="Times New Roman"/>
+          <w:sz w:val="24"/>
+          <w:szCs w:val="24"/>
+        </w:rPr>
+        <w:t>a</w:t>
+      </w:r>
+      <w:proofErr w:type="gramEnd"/>
+      <w:r>
+        <w:rPr>
+          <w:rFonts w:ascii="Times New Roman" w:hAnsi="Times New Roman" w:cs="Times New Roman"/>
+          <w:sz w:val="24"/>
+          <w:szCs w:val="24"/>
+        </w:rPr>
+        <w:t xml:space="preserve"> </w:t>
+      </w:r>
+      <w:proofErr w:type="gramStart"/>
+      <w:r>
+        <w:rPr>
+          <w:rFonts w:ascii="Times New Roman" w:hAnsi="Times New Roman" w:cs="Times New Roman"/>
+          <w:sz w:val="24"/>
+          <w:szCs w:val="24"/>
+        </w:rPr>
+        <w:t>következő</w:t>
+      </w:r>
+      <w:proofErr w:type="gramEnd"/>
+      <w:r>
+        <w:rPr>
+          <w:rFonts w:ascii="Times New Roman" w:hAnsi="Times New Roman" w:cs="Times New Roman"/>
+          <w:sz w:val="24"/>
+          <w:szCs w:val="24"/>
+        </w:rPr>
+        <w:t xml:space="preserve"> szakaszban található. </w:t>
       </w:r>
     </w:p>
     <w:p>
@@ -754,7 +877,7 @@
 </file>
 
 <file path=word/styles.xml><?xml version="1.0" encoding="utf-8"?>
-<w:styles xmlns:mc="http://schemas.openxmlformats.org/markup-compatibility/2006" xmlns:r="http://schemas.openxmlformats.org/officeDocument/2006/relationships" xmlns:w="http://schemas.openxmlformats.org/wordprocessingml/2006/main" xmlns:w14="http://schemas.microsoft.com/office/word/2010/wordml" xmlns:w15="http://schemas.microsoft.com/office/word/2012/wordml" xmlns:w16cex="http://schemas.microsoft.com/office/word/2018/wordml/cex" xmlns:w16cid="http://schemas.microsoft.com/office/word/2016/wordml/cid" xmlns:w16="http://schemas.microsoft.com/office/word/2018/wordml" xmlns:w16sdtdh="http://schemas.microsoft.com/office/word/2020/wordml/sdtdatahash" xmlns:w16se="http://schemas.microsoft.com/office/word/2015/wordml/symex" mc:Ignorable="w14 w15 w16se w16cid w16 w16cex w16sdtdh">
+<w:styles xmlns:mc="http://schemas.openxmlformats.org/markup-compatibility/2006" xmlns:r="http://schemas.openxmlformats.org/officeDocument/2006/relationships" xmlns:w="http://schemas.openxmlformats.org/wordprocessingml/2006/main" xmlns:w14="http://schemas.microsoft.com/office/word/2010/wordml" xmlns:w15="http://schemas.microsoft.com/office/word/2012/wordml" xmlns:w16se="http://schemas.microsoft.com/office/word/2015/wordml/symex" mc:Ignorable="w14 w15 w16se">
   <w:docDefaults>
     <w:rPrDefault>
       <w:rPr>
@@ -770,7 +893,7 @@
       </w:pPr>
     </w:pPrDefault>
   </w:docDefaults>
-  <w:latentStyles w:defLockedState="0" w:defUIPriority="99" w:defSemiHidden="0" w:defUnhideWhenUsed="0" w:defQFormat="0" w:count="376">
+  <w:latentStyles w:defLockedState="0" w:defUIPriority="99" w:defSemiHidden="0" w:defUnhideWhenUsed="0" w:defQFormat="0" w:count="371">
     <w:lsdException w:name="Normal" w:uiPriority="0" w:qFormat="1"/>
     <w:lsdException w:name="heading 1" w:uiPriority="9" w:qFormat="1"/>
     <w:lsdException w:name="heading 2" w:semiHidden="1" w:uiPriority="9" w:unhideWhenUsed="1" w:qFormat="1"/>
@@ -876,6 +999,7 @@
     <w:lsdException w:name="HTML Sample" w:semiHidden="1" w:unhideWhenUsed="1"/>
     <w:lsdException w:name="HTML Typewriter" w:semiHidden="1" w:unhideWhenUsed="1"/>
     <w:lsdException w:name="HTML Variable" w:semiHidden="1" w:unhideWhenUsed="1"/>
+    <w:lsdException w:name="Normal Table" w:semiHidden="1" w:unhideWhenUsed="1"/>
     <w:lsdException w:name="annotation subject" w:semiHidden="1" w:unhideWhenUsed="1"/>
     <w:lsdException w:name="No List" w:semiHidden="1" w:unhideWhenUsed="1"/>
     <w:lsdException w:name="Outline List 1" w:semiHidden="1" w:unhideWhenUsed="1"/>
@@ -918,8 +1042,11 @@
     <w:lsdException w:name="Table Contemporary" w:semiHidden="1" w:unhideWhenUsed="1"/>
     <w:lsdException w:name="Table Elegant" w:semiHidden="1" w:unhideWhenUsed="1"/>
     <w:lsdException w:name="Table Professional" w:semiHidden="1" w:unhideWhenUsed="1"/>
+    <w:lsdException w:name="Table Subtle 1" w:semiHidden="1" w:unhideWhenUsed="1"/>
     <w:lsdException w:name="Table Subtle 2" w:semiHidden="1" w:unhideWhenUsed="1"/>
     <w:lsdException w:name="Table Web 1" w:semiHidden="1" w:unhideWhenUsed="1"/>
+    <w:lsdException w:name="Table Web 2" w:semiHidden="1" w:unhideWhenUsed="1"/>
+    <w:lsdException w:name="Table Web 3" w:semiHidden="1" w:unhideWhenUsed="1"/>
     <w:lsdException w:name="Balloon Text" w:semiHidden="1" w:unhideWhenUsed="1"/>
     <w:lsdException w:name="Table Grid" w:uiPriority="39"/>
     <w:lsdException w:name="Table Theme" w:semiHidden="1" w:unhideWhenUsed="1"/>
@@ -1138,11 +1265,6 @@
     <w:lsdException w:name="List Table 5 Dark Accent 6" w:uiPriority="50"/>
     <w:lsdException w:name="List Table 6 Colorful Accent 6" w:uiPriority="51"/>
     <w:lsdException w:name="List Table 7 Colorful Accent 6" w:uiPriority="52"/>
-    <w:lsdException w:name="Mention" w:semiHidden="1" w:unhideWhenUsed="1"/>
-    <w:lsdException w:name="Smart Hyperlink" w:semiHidden="1" w:unhideWhenUsed="1"/>
-    <w:lsdException w:name="Hashtag" w:semiHidden="1" w:unhideWhenUsed="1"/>
-    <w:lsdException w:name="Unresolved Mention" w:semiHidden="1" w:unhideWhenUsed="1"/>
-    <w:lsdException w:name="Smart Link" w:semiHidden="1" w:unhideWhenUsed="1"/>
   </w:latentStyles>
   <w:style w:type="paragraph" w:default="1" w:styleId="Norml">
     <w:name w:val="Normal"/>

</xml_diff>

<commit_message>
elnevezett grafikai tervek docx reszletezes
</commit_message>
<xml_diff>
--- a/Fogorvosterv.docx
+++ b/Fogorvosterv.docx
@@ -1,6 +1,6 @@
 
 <file path=word/document.xml><?xml version="1.0" encoding="utf-8"?>
-<w:document xmlns:wpc="http://schemas.microsoft.com/office/word/2010/wordprocessingCanvas" xmlns:cx="http://schemas.microsoft.com/office/drawing/2014/chartex" xmlns:cx1="http://schemas.microsoft.com/office/drawing/2015/9/8/chartex" xmlns:cx2="http://schemas.microsoft.com/office/drawing/2015/10/21/chartex" xmlns:cx3="http://schemas.microsoft.com/office/drawing/2016/5/9/chartex" xmlns:cx4="http://schemas.microsoft.com/office/drawing/2016/5/10/chartex" xmlns:cx5="http://schemas.microsoft.com/office/drawing/2016/5/11/chartex" xmlns:cx6="http://schemas.microsoft.com/office/drawing/2016/5/12/chartex" xmlns:cx7="http://schemas.microsoft.com/office/drawing/2016/5/13/chartex" xmlns:cx8="http://schemas.microsoft.com/office/drawing/2016/5/14/chartex" xmlns:mc="http://schemas.openxmlformats.org/markup-compatibility/2006" xmlns:aink="http://schemas.microsoft.com/office/drawing/2016/ink" xmlns:am3d="http://schemas.microsoft.com/office/drawing/2017/model3d" xmlns:o="urn:schemas-microsoft-com:office:office" xmlns:r="http://schemas.openxmlformats.org/officeDocument/2006/relationships" xmlns:m="http://schemas.openxmlformats.org/officeDocument/2006/math" xmlns:v="urn:schemas-microsoft-com:vml" xmlns:wp14="http://schemas.microsoft.com/office/word/2010/wordprocessingDrawing" xmlns:wp="http://schemas.openxmlformats.org/drawingml/2006/wordprocessingDrawing" xmlns:w10="urn:schemas-microsoft-com:office:word" xmlns:w="http://schemas.openxmlformats.org/wordprocessingml/2006/main" xmlns:w14="http://schemas.microsoft.com/office/word/2010/wordml" xmlns:w15="http://schemas.microsoft.com/office/word/2012/wordml" xmlns:w16cid="http://schemas.microsoft.com/office/word/2016/wordml/cid" xmlns:w16se="http://schemas.microsoft.com/office/word/2015/wordml/symex" xmlns:wpg="http://schemas.microsoft.com/office/word/2010/wordprocessingGroup" xmlns:wpi="http://schemas.microsoft.com/office/word/2010/wordprocessingInk" xmlns:wne="http://schemas.microsoft.com/office/word/2006/wordml" xmlns:wps="http://schemas.microsoft.com/office/word/2010/wordprocessingShape" mc:Ignorable="w14 w15 w16se w16cid wp14">
+<w:document xmlns:wpc="http://schemas.microsoft.com/office/word/2010/wordprocessingCanvas" xmlns:cx="http://schemas.microsoft.com/office/drawing/2014/chartex" xmlns:cx1="http://schemas.microsoft.com/office/drawing/2015/9/8/chartex" xmlns:mc="http://schemas.openxmlformats.org/markup-compatibility/2006" xmlns:o="urn:schemas-microsoft-com:office:office" xmlns:r="http://schemas.openxmlformats.org/officeDocument/2006/relationships" xmlns:m="http://schemas.openxmlformats.org/officeDocument/2006/math" xmlns:v="urn:schemas-microsoft-com:vml" xmlns:wp14="http://schemas.microsoft.com/office/word/2010/wordprocessingDrawing" xmlns:wp="http://schemas.openxmlformats.org/drawingml/2006/wordprocessingDrawing" xmlns:w10="urn:schemas-microsoft-com:office:word" xmlns:w="http://schemas.openxmlformats.org/wordprocessingml/2006/main" xmlns:w14="http://schemas.microsoft.com/office/word/2010/wordml" xmlns:w15="http://schemas.microsoft.com/office/word/2012/wordml" xmlns:w16se="http://schemas.microsoft.com/office/word/2015/wordml/symex" xmlns:wpg="http://schemas.microsoft.com/office/word/2010/wordprocessingGroup" xmlns:wpi="http://schemas.microsoft.com/office/word/2010/wordprocessingInk" xmlns:wne="http://schemas.microsoft.com/office/word/2006/wordml" xmlns:wps="http://schemas.microsoft.com/office/word/2010/wordprocessingShape" mc:Ignorable="w14 w15 w16se wp14">
   <w:body>
     <w:p>
       <w:pPr>
@@ -29,7 +29,6 @@
           <w:szCs w:val="24"/>
         </w:rPr>
       </w:pPr>
-      <w:proofErr w:type="spellStart"/>
       <w:r>
         <w:rPr>
           <w:rFonts w:ascii="Times New Roman" w:hAnsi="Times New Roman" w:cs="Times New Roman"/>
@@ -38,7 +37,6 @@
         </w:rPr>
         <w:t>Nudentist</w:t>
       </w:r>
-      <w:proofErr w:type="spellEnd"/>
       <w:r>
         <w:rPr>
           <w:rFonts w:ascii="Times New Roman" w:hAnsi="Times New Roman" w:cs="Times New Roman"/>
@@ -79,23 +77,47 @@
           <w:sz w:val="24"/>
           <w:szCs w:val="24"/>
         </w:rPr>
-        <w:t xml:space="preserve">, egy munkatársak oldalból, egy kezelések/operációk oldalból, egy </w:t>
-      </w:r>
-      <w:r>
-        <w:rPr>
-          <w:rFonts w:ascii="Times New Roman" w:hAnsi="Times New Roman" w:cs="Times New Roman"/>
-          <w:sz w:val="24"/>
-          <w:szCs w:val="24"/>
-        </w:rPr>
-        <w:t>ár lista</w:t>
-      </w:r>
-      <w:r>
-        <w:rPr>
-          <w:rFonts w:ascii="Times New Roman" w:hAnsi="Times New Roman" w:cs="Times New Roman"/>
-          <w:sz w:val="24"/>
-          <w:szCs w:val="24"/>
-        </w:rPr>
-        <w:t xml:space="preserve"> oldalból, </w:t>
+        <w:t>, egy munkatársak oldalból</w:t>
+      </w:r>
+      <w:r>
+        <w:rPr>
+          <w:rFonts w:ascii="Times New Roman" w:hAnsi="Times New Roman" w:cs="Times New Roman"/>
+          <w:sz w:val="24"/>
+          <w:szCs w:val="24"/>
+        </w:rPr>
+        <w:t xml:space="preserve">, </w:t>
+      </w:r>
+      <w:r>
+        <w:rPr>
+          <w:rFonts w:ascii="Times New Roman" w:hAnsi="Times New Roman" w:cs="Times New Roman"/>
+          <w:sz w:val="24"/>
+          <w:szCs w:val="24"/>
+        </w:rPr>
+        <w:t xml:space="preserve">egy </w:t>
+      </w:r>
+      <w:r>
+        <w:rPr>
+          <w:rFonts w:ascii="Times New Roman" w:hAnsi="Times New Roman" w:cs="Times New Roman"/>
+          <w:sz w:val="24"/>
+          <w:szCs w:val="24"/>
+        </w:rPr>
+        <w:t>kezelések</w:t>
+      </w:r>
+      <w:r>
+        <w:rPr>
+          <w:rFonts w:ascii="Times New Roman" w:hAnsi="Times New Roman" w:cs="Times New Roman"/>
+          <w:sz w:val="24"/>
+          <w:szCs w:val="24"/>
+        </w:rPr>
+        <w:t xml:space="preserve"> oldalból</w:t>
+      </w:r>
+      <w:r>
+        <w:rPr>
+          <w:rFonts w:ascii="Times New Roman" w:hAnsi="Times New Roman" w:cs="Times New Roman"/>
+          <w:sz w:val="24"/>
+          <w:szCs w:val="24"/>
+        </w:rPr>
+        <w:t xml:space="preserve">, </w:t>
       </w:r>
       <w:r>
         <w:rPr>
@@ -111,7 +133,39 @@
           <w:sz w:val="24"/>
           <w:szCs w:val="24"/>
         </w:rPr>
-        <w:t xml:space="preserve"> és bemutatkozás</w:t>
+        <w:t xml:space="preserve"> </w:t>
+      </w:r>
+      <w:r>
+        <w:rPr>
+          <w:rFonts w:ascii="Times New Roman" w:hAnsi="Times New Roman" w:cs="Times New Roman"/>
+          <w:sz w:val="24"/>
+          <w:szCs w:val="24"/>
+        </w:rPr>
+        <w:t xml:space="preserve">oldalból </w:t>
+      </w:r>
+      <w:r>
+        <w:rPr>
+          <w:rFonts w:ascii="Times New Roman" w:hAnsi="Times New Roman" w:cs="Times New Roman"/>
+          <w:sz w:val="24"/>
+          <w:szCs w:val="24"/>
+        </w:rPr>
+        <w:t>és</w:t>
+      </w:r>
+      <w:r>
+        <w:rPr>
+          <w:rFonts w:ascii="Times New Roman" w:hAnsi="Times New Roman" w:cs="Times New Roman"/>
+          <w:sz w:val="24"/>
+          <w:szCs w:val="24"/>
+        </w:rPr>
+        <w:t xml:space="preserve"> egy</w:t>
+      </w:r>
+      <w:r>
+        <w:rPr>
+          <w:rFonts w:ascii="Times New Roman" w:hAnsi="Times New Roman" w:cs="Times New Roman"/>
+          <w:sz w:val="24"/>
+          <w:szCs w:val="24"/>
+        </w:rPr>
+        <w:t xml:space="preserve"> bemutatkozás</w:t>
       </w:r>
       <w:r>
         <w:rPr>
@@ -139,7 +193,6 @@
         </w:rPr>
         <w:t xml:space="preserve">Az oldalakon szerepelni fog egy </w:t>
       </w:r>
-      <w:proofErr w:type="spellStart"/>
       <w:r>
         <w:rPr>
           <w:rFonts w:ascii="Times New Roman" w:hAnsi="Times New Roman" w:cs="Times New Roman"/>
@@ -148,7 +201,6 @@
         </w:rPr>
         <w:t>sidebar</w:t>
       </w:r>
-      <w:proofErr w:type="spellEnd"/>
       <w:r>
         <w:rPr>
           <w:rFonts w:ascii="Times New Roman" w:hAnsi="Times New Roman" w:cs="Times New Roman"/>
@@ -305,7 +357,6 @@
         </w:rPr>
         <w:t xml:space="preserve">szerepelni fog egy általános </w:t>
       </w:r>
-      <w:proofErr w:type="spellStart"/>
       <w:r>
         <w:rPr>
           <w:rFonts w:ascii="Times New Roman" w:hAnsi="Times New Roman" w:cs="Times New Roman"/>
@@ -314,7 +365,6 @@
         </w:rPr>
         <w:t>nyitvatartás</w:t>
       </w:r>
-      <w:proofErr w:type="spellEnd"/>
       <w:r>
         <w:rPr>
           <w:rFonts w:ascii="Times New Roman" w:hAnsi="Times New Roman" w:cs="Times New Roman"/>
@@ -329,16 +379,7 @@
           <w:sz w:val="24"/>
           <w:szCs w:val="24"/>
         </w:rPr>
-        <w:t xml:space="preserve">valamint egy beágyazott </w:t>
-      </w:r>
-      <w:proofErr w:type="spellStart"/>
-      <w:r>
-        <w:rPr>
-          <w:rFonts w:ascii="Times New Roman" w:hAnsi="Times New Roman" w:cs="Times New Roman"/>
-          <w:sz w:val="24"/>
-          <w:szCs w:val="24"/>
-        </w:rPr>
-        <w:t>Google</w:t>
+        <w:t>valamint egy beágyazott Google</w:t>
       </w:r>
       <w:r>
         <w:rPr>
@@ -347,35 +388,15 @@
           <w:szCs w:val="24"/>
           <w:vertAlign w:val="superscript"/>
         </w:rPr>
-        <w:t>TM</w:t>
-      </w:r>
-      <w:proofErr w:type="spellEnd"/>
-      <w:r>
-        <w:rPr>
-          <w:rFonts w:ascii="Times New Roman" w:hAnsi="Times New Roman" w:cs="Times New Roman"/>
-          <w:sz w:val="24"/>
-          <w:szCs w:val="24"/>
-          <w:vertAlign w:val="superscript"/>
-        </w:rPr>
-        <w:t xml:space="preserve"> </w:t>
-      </w:r>
-      <w:proofErr w:type="spellStart"/>
-      <w:r>
-        <w:rPr>
-          <w:rFonts w:ascii="Times New Roman" w:hAnsi="Times New Roman" w:cs="Times New Roman"/>
-          <w:sz w:val="24"/>
-          <w:szCs w:val="24"/>
-        </w:rPr>
-        <w:t>Maps</w:t>
-      </w:r>
-      <w:proofErr w:type="spellEnd"/>
-      <w:r>
-        <w:rPr>
-          <w:rFonts w:ascii="Times New Roman" w:hAnsi="Times New Roman" w:cs="Times New Roman"/>
-          <w:sz w:val="24"/>
-          <w:szCs w:val="24"/>
-        </w:rPr>
-        <w:t xml:space="preserve"> </w:t>
+        <w:t xml:space="preserve">TM </w:t>
+      </w:r>
+      <w:r>
+        <w:rPr>
+          <w:rFonts w:ascii="Times New Roman" w:hAnsi="Times New Roman" w:cs="Times New Roman"/>
+          <w:sz w:val="24"/>
+          <w:szCs w:val="24"/>
+        </w:rPr>
+        <w:t xml:space="preserve">Maps </w:t>
       </w:r>
       <w:r>
         <w:rPr>
@@ -655,6 +676,30 @@
         </w:rPr>
         <w:t>és szöveges értékelés küldésére van kettő külön szövegdoboz majd az alattuk lévő küldés gombbal lehet a hozzátartozó információt tovább juttatni.</w:t>
       </w:r>
+      <w:r>
+        <w:rPr>
+          <w:rFonts w:ascii="Times New Roman" w:hAnsi="Times New Roman" w:cs="Times New Roman"/>
+          <w:sz w:val="24"/>
+          <w:szCs w:val="24"/>
+        </w:rPr>
+        <w:t xml:space="preserve"> Az oldal jobb oldalán szereplő szöveges értékelés mező és az orvos képe között </w:t>
+      </w:r>
+      <w:r>
+        <w:rPr>
+          <w:rFonts w:ascii="Times New Roman" w:hAnsi="Times New Roman" w:cs="Times New Roman"/>
+          <w:sz w:val="24"/>
+          <w:szCs w:val="24"/>
+        </w:rPr>
+        <w:t>található a pont alapú értékelés. A pontok 1 illetve 5 között adhatók meg. A pontokat csillagokkal jelöljük. Az adott pontszámra kattintva az értékelés azonnal elmentődik.</w:t>
+      </w:r>
+      <w:r>
+        <w:rPr>
+          <w:rFonts w:ascii="Times New Roman" w:hAnsi="Times New Roman" w:cs="Times New Roman"/>
+          <w:sz w:val="24"/>
+          <w:szCs w:val="24"/>
+        </w:rPr>
+        <w:t xml:space="preserve"> A szöveges értékelés küldéséhez rá kell kattintanunk a küldés gombra.</w:t>
+      </w:r>
     </w:p>
     <w:p>
       <w:pPr>
@@ -665,6 +710,120 @@
           <w:szCs w:val="24"/>
         </w:rPr>
       </w:pPr>
+      <w:r>
+        <w:rPr>
+          <w:rFonts w:ascii="Times New Roman" w:hAnsi="Times New Roman" w:cs="Times New Roman"/>
+          <w:sz w:val="24"/>
+          <w:szCs w:val="24"/>
+        </w:rPr>
+        <w:t xml:space="preserve">A kezelések oldal </w:t>
+      </w:r>
+      <w:r>
+        <w:rPr>
+          <w:rFonts w:ascii="Times New Roman" w:hAnsi="Times New Roman" w:cs="Times New Roman"/>
+          <w:sz w:val="24"/>
+          <w:szCs w:val="24"/>
+        </w:rPr>
+        <w:t>tartalmazni fogja a kezeléseket</w:t>
+      </w:r>
+      <w:r>
+        <w:rPr>
+          <w:rFonts w:ascii="Times New Roman" w:hAnsi="Times New Roman" w:cs="Times New Roman"/>
+          <w:sz w:val="24"/>
+          <w:szCs w:val="24"/>
+        </w:rPr>
+        <w:t xml:space="preserve"> kezelés típusokba</w:t>
+      </w:r>
+      <w:r>
+        <w:rPr>
+          <w:rFonts w:ascii="Times New Roman" w:hAnsi="Times New Roman" w:cs="Times New Roman"/>
+          <w:sz w:val="24"/>
+          <w:szCs w:val="24"/>
+        </w:rPr>
+        <w:t xml:space="preserve"> </w:t>
+      </w:r>
+      <w:r>
+        <w:rPr>
+          <w:rFonts w:ascii="Times New Roman" w:hAnsi="Times New Roman" w:cs="Times New Roman"/>
+          <w:sz w:val="24"/>
+          <w:szCs w:val="24"/>
+        </w:rPr>
+        <w:t>tömörítve</w:t>
+      </w:r>
+      <w:r>
+        <w:rPr>
+          <w:rFonts w:ascii="Times New Roman" w:hAnsi="Times New Roman" w:cs="Times New Roman"/>
+          <w:sz w:val="24"/>
+          <w:szCs w:val="24"/>
+        </w:rPr>
+        <w:t xml:space="preserve">. </w:t>
+      </w:r>
+      <w:r>
+        <w:rPr>
+          <w:rFonts w:ascii="Times New Roman" w:hAnsi="Times New Roman" w:cs="Times New Roman"/>
+          <w:sz w:val="24"/>
+          <w:szCs w:val="24"/>
+        </w:rPr>
+        <w:t xml:space="preserve">Az adott kezelés típusra kattintva </w:t>
+      </w:r>
+      <w:r>
+        <w:rPr>
+          <w:rFonts w:ascii="Times New Roman" w:hAnsi="Times New Roman" w:cs="Times New Roman"/>
+          <w:sz w:val="24"/>
+          <w:szCs w:val="24"/>
+        </w:rPr>
+        <w:t xml:space="preserve">lenyílik </w:t>
+      </w:r>
+      <w:r>
+        <w:rPr>
+          <w:rFonts w:ascii="Times New Roman" w:hAnsi="Times New Roman" w:cs="Times New Roman"/>
+          <w:sz w:val="24"/>
+          <w:szCs w:val="24"/>
+        </w:rPr>
+        <w:t>a mező, ami részletesebben tartalmazza a kezeléseket</w:t>
+      </w:r>
+      <w:r>
+        <w:rPr>
+          <w:rFonts w:ascii="Times New Roman" w:hAnsi="Times New Roman" w:cs="Times New Roman"/>
+          <w:sz w:val="24"/>
+          <w:szCs w:val="24"/>
+        </w:rPr>
+        <w:t xml:space="preserve">. Egy kiválasztott kezelésre kattintva </w:t>
+      </w:r>
+      <w:r>
+        <w:rPr>
+          <w:rFonts w:ascii="Times New Roman" w:hAnsi="Times New Roman" w:cs="Times New Roman"/>
+          <w:sz w:val="24"/>
+          <w:szCs w:val="24"/>
+        </w:rPr>
+        <w:t xml:space="preserve">az is lenyílik </w:t>
+      </w:r>
+      <w:r>
+        <w:rPr>
+          <w:rFonts w:ascii="Times New Roman" w:hAnsi="Times New Roman" w:cs="Times New Roman"/>
+          <w:sz w:val="24"/>
+          <w:szCs w:val="24"/>
+        </w:rPr>
+        <w:t>egy részletes leírással a kezelésről</w:t>
+      </w:r>
+      <w:r>
+        <w:rPr>
+          <w:rFonts w:ascii="Times New Roman" w:hAnsi="Times New Roman" w:cs="Times New Roman"/>
+          <w:sz w:val="24"/>
+          <w:szCs w:val="24"/>
+        </w:rPr>
+        <w:t xml:space="preserve"> és az ára.</w:t>
+      </w:r>
+      <w:r>
+        <w:rPr>
+          <w:rFonts w:ascii="Times New Roman" w:hAnsi="Times New Roman" w:cs="Times New Roman"/>
+          <w:sz w:val="24"/>
+          <w:szCs w:val="24"/>
+        </w:rPr>
+        <w:t xml:space="preserve"> A következő kezelés lenyitása becsuklya a korábban megnyitott kezelést.</w:t>
+      </w:r>
+      <w:bookmarkStart w:id="0" w:name="_GoBack"/>
+      <w:bookmarkEnd w:id="0"/>
     </w:p>
     <w:p>
       <w:pPr>
@@ -681,55 +840,39 @@
           <w:sz w:val="24"/>
           <w:szCs w:val="24"/>
         </w:rPr>
-        <w:t xml:space="preserve">Kezelések és operációk oldal tartalmazni fogja a kezeléseket és operációkat </w:t>
-      </w:r>
-      <w:r>
-        <w:rPr>
-          <w:rFonts w:ascii="Times New Roman" w:hAnsi="Times New Roman" w:cs="Times New Roman"/>
-          <w:sz w:val="24"/>
-          <w:szCs w:val="24"/>
-        </w:rPr>
-        <w:t xml:space="preserve">egy lista formában. </w:t>
-      </w:r>
-      <w:r>
-        <w:rPr>
-          <w:rFonts w:ascii="Times New Roman" w:hAnsi="Times New Roman" w:cs="Times New Roman"/>
-          <w:sz w:val="24"/>
-          <w:szCs w:val="24"/>
-        </w:rPr>
-        <w:t xml:space="preserve">Ezek a kezelések csupán egy általánosítás. A kezelések </w:t>
-      </w:r>
-      <w:r>
-        <w:rPr>
-          <w:rFonts w:ascii="Times New Roman" w:hAnsi="Times New Roman" w:cs="Times New Roman"/>
-          <w:sz w:val="24"/>
-          <w:szCs w:val="24"/>
-        </w:rPr>
-        <w:t>linkek,</w:t>
-      </w:r>
-      <w:r>
-        <w:rPr>
-          <w:rFonts w:ascii="Times New Roman" w:hAnsi="Times New Roman" w:cs="Times New Roman"/>
-          <w:sz w:val="24"/>
-          <w:szCs w:val="24"/>
-        </w:rPr>
-        <w:t xml:space="preserve"> amik átvezetnek az „Árak” </w:t>
-      </w:r>
-      <w:r>
-        <w:rPr>
-          <w:rFonts w:ascii="Times New Roman" w:hAnsi="Times New Roman" w:cs="Times New Roman"/>
-          <w:sz w:val="24"/>
-          <w:szCs w:val="24"/>
-        </w:rPr>
-        <w:t>oldalra,</w:t>
-      </w:r>
-      <w:r>
-        <w:rPr>
-          <w:rFonts w:ascii="Times New Roman" w:hAnsi="Times New Roman" w:cs="Times New Roman"/>
-          <w:sz w:val="24"/>
-          <w:szCs w:val="24"/>
-        </w:rPr>
-        <w:t xml:space="preserve"> ahol részletezve vannak.</w:t>
+        <w:t>Bemutatkozás oldal</w:t>
+      </w:r>
+      <w:r>
+        <w:rPr>
+          <w:rFonts w:ascii="Times New Roman" w:hAnsi="Times New Roman" w:cs="Times New Roman"/>
+          <w:sz w:val="24"/>
+          <w:szCs w:val="24"/>
+        </w:rPr>
+        <w:t>on sze</w:t>
+      </w:r>
+      <w:r>
+        <w:rPr>
+          <w:rFonts w:ascii="Times New Roman" w:hAnsi="Times New Roman" w:cs="Times New Roman"/>
+          <w:sz w:val="24"/>
+          <w:szCs w:val="24"/>
+        </w:rPr>
+        <w:t>repelni fog a rendelő története</w:t>
+      </w:r>
+      <w:r>
+        <w:rPr>
+          <w:rFonts w:ascii="Times New Roman" w:hAnsi="Times New Roman" w:cs="Times New Roman"/>
+          <w:sz w:val="24"/>
+          <w:szCs w:val="24"/>
+        </w:rPr>
+        <w:t>.</w:t>
+      </w:r>
+      <w:r>
+        <w:rPr>
+          <w:rFonts w:ascii="Times New Roman" w:hAnsi="Times New Roman" w:cs="Times New Roman"/>
+          <w:sz w:val="24"/>
+          <w:szCs w:val="24"/>
+        </w:rPr>
+        <w:t xml:space="preserve"> </w:t>
       </w:r>
     </w:p>
     <w:p>
@@ -747,39 +890,40 @@
           <w:sz w:val="24"/>
           <w:szCs w:val="24"/>
         </w:rPr>
-        <w:t>Bemutatkozás oldal</w:t>
-      </w:r>
-      <w:r>
-        <w:rPr>
-          <w:rFonts w:ascii="Times New Roman" w:hAnsi="Times New Roman" w:cs="Times New Roman"/>
-          <w:sz w:val="24"/>
-          <w:szCs w:val="24"/>
-        </w:rPr>
-        <w:t>on sze</w:t>
-      </w:r>
-      <w:r>
-        <w:rPr>
-          <w:rFonts w:ascii="Times New Roman" w:hAnsi="Times New Roman" w:cs="Times New Roman"/>
-          <w:sz w:val="24"/>
-          <w:szCs w:val="24"/>
-        </w:rPr>
-        <w:t>repelni fog a rendelő története</w:t>
-      </w:r>
-      <w:r>
-        <w:rPr>
-          <w:rFonts w:ascii="Times New Roman" w:hAnsi="Times New Roman" w:cs="Times New Roman"/>
-          <w:sz w:val="24"/>
-          <w:szCs w:val="24"/>
-        </w:rPr>
-        <w:t>.</w:t>
-      </w:r>
-      <w:r>
-        <w:rPr>
-          <w:rFonts w:ascii="Times New Roman" w:hAnsi="Times New Roman" w:cs="Times New Roman"/>
-          <w:sz w:val="24"/>
-          <w:szCs w:val="24"/>
-        </w:rPr>
-        <w:t xml:space="preserve"> </w:t>
+        <w:lastRenderedPageBreak/>
+        <w:t>A sidebar</w:t>
+      </w:r>
+      <w:r>
+        <w:rPr>
+          <w:rFonts w:ascii="Times New Roman" w:hAnsi="Times New Roman" w:cs="Times New Roman"/>
+          <w:sz w:val="24"/>
+          <w:szCs w:val="24"/>
+        </w:rPr>
+        <w:t xml:space="preserve">on megjelenő képünkre kattintva tudunk eljutni a saját profilunkra. Itt módunkban áll módosítani a megadott </w:t>
+      </w:r>
+      <w:r>
+        <w:rPr>
+          <w:rFonts w:ascii="Times New Roman" w:hAnsi="Times New Roman" w:cs="Times New Roman"/>
+          <w:sz w:val="24"/>
+          <w:szCs w:val="24"/>
+        </w:rPr>
+        <w:t>adatainkat (</w:t>
+      </w:r>
+      <w:r>
+        <w:rPr>
+          <w:rFonts w:ascii="Times New Roman" w:hAnsi="Times New Roman" w:cs="Times New Roman"/>
+          <w:sz w:val="24"/>
+          <w:szCs w:val="24"/>
+        </w:rPr>
+        <w:t>név, telefonszám, e-mail cím), törölni a fiókunkat, megváltoztatni a jelszavunkat illetve elolvasni esetleges leveleket.</w:t>
+      </w:r>
+      <w:r>
+        <w:rPr>
+          <w:rFonts w:ascii="Times New Roman" w:hAnsi="Times New Roman" w:cs="Times New Roman"/>
+          <w:sz w:val="24"/>
+          <w:szCs w:val="24"/>
+        </w:rPr>
+        <w:t xml:space="preserve"> Az adatmódosítás helyben történik míg a levél olvasás és jelszó módosítás másik oldalon.</w:t>
       </w:r>
     </w:p>
     <w:p>
@@ -797,142 +941,31 @@
           <w:sz w:val="24"/>
           <w:szCs w:val="24"/>
         </w:rPr>
-        <w:t xml:space="preserve">A </w:t>
-      </w:r>
-      <w:proofErr w:type="spellStart"/>
-      <w:r>
-        <w:rPr>
-          <w:rFonts w:ascii="Times New Roman" w:hAnsi="Times New Roman" w:cs="Times New Roman"/>
-          <w:sz w:val="24"/>
-          <w:szCs w:val="24"/>
-        </w:rPr>
-        <w:t>sidebar</w:t>
-      </w:r>
-      <w:r>
-        <w:rPr>
-          <w:rFonts w:ascii="Times New Roman" w:hAnsi="Times New Roman" w:cs="Times New Roman"/>
-          <w:sz w:val="24"/>
-          <w:szCs w:val="24"/>
-        </w:rPr>
-        <w:t>on</w:t>
-      </w:r>
-      <w:proofErr w:type="spellEnd"/>
-      <w:r>
-        <w:rPr>
-          <w:rFonts w:ascii="Times New Roman" w:hAnsi="Times New Roman" w:cs="Times New Roman"/>
-          <w:sz w:val="24"/>
-          <w:szCs w:val="24"/>
-        </w:rPr>
-        <w:t xml:space="preserve"> megjelenő képünkre kattintva tudunk eljutni a saját profilunkra. Itt módunkban áll módosítani a megadott </w:t>
-      </w:r>
-      <w:r>
-        <w:rPr>
-          <w:rFonts w:ascii="Times New Roman" w:hAnsi="Times New Roman" w:cs="Times New Roman"/>
-          <w:sz w:val="24"/>
-          <w:szCs w:val="24"/>
-        </w:rPr>
-        <w:t>adatainkat (</w:t>
-      </w:r>
-      <w:r>
-        <w:rPr>
-          <w:rFonts w:ascii="Times New Roman" w:hAnsi="Times New Roman" w:cs="Times New Roman"/>
-          <w:sz w:val="24"/>
-          <w:szCs w:val="24"/>
-        </w:rPr>
-        <w:t xml:space="preserve">név, telefonszám, e-mail cím), törölni a fiókunkat, </w:t>
-      </w:r>
-      <w:r>
-        <w:rPr>
-          <w:rFonts w:ascii="Times New Roman" w:hAnsi="Times New Roman" w:cs="Times New Roman"/>
-          <w:sz w:val="24"/>
-          <w:szCs w:val="24"/>
-        </w:rPr>
-        <w:lastRenderedPageBreak/>
-        <w:t xml:space="preserve">megváltoztatni a </w:t>
-      </w:r>
-      <w:proofErr w:type="spellStart"/>
-      <w:r>
-        <w:rPr>
-          <w:rFonts w:ascii="Times New Roman" w:hAnsi="Times New Roman" w:cs="Times New Roman"/>
-          <w:sz w:val="24"/>
-          <w:szCs w:val="24"/>
-        </w:rPr>
-        <w:t>jelszavunkat</w:t>
-      </w:r>
-      <w:proofErr w:type="spellEnd"/>
-      <w:r>
-        <w:rPr>
-          <w:rFonts w:ascii="Times New Roman" w:hAnsi="Times New Roman" w:cs="Times New Roman"/>
-          <w:sz w:val="24"/>
-          <w:szCs w:val="24"/>
-        </w:rPr>
-        <w:t xml:space="preserve"> illetve elolvasni esetleges leveleket.</w:t>
-      </w:r>
-      <w:r>
-        <w:rPr>
-          <w:rFonts w:ascii="Times New Roman" w:hAnsi="Times New Roman" w:cs="Times New Roman"/>
-          <w:sz w:val="24"/>
-          <w:szCs w:val="24"/>
-        </w:rPr>
-        <w:t xml:space="preserve"> Az adatmódosítás helyben történik míg a levél olvasás és jelszó módosítás másik oldalon.</w:t>
-      </w:r>
-    </w:p>
-    <w:p>
-      <w:pPr>
-        <w:jc w:val="both"/>
-        <w:rPr>
-          <w:rFonts w:ascii="Times New Roman" w:hAnsi="Times New Roman" w:cs="Times New Roman"/>
-          <w:sz w:val="24"/>
-          <w:szCs w:val="24"/>
-        </w:rPr>
-      </w:pPr>
-      <w:r>
-        <w:rPr>
-          <w:rFonts w:ascii="Times New Roman" w:hAnsi="Times New Roman" w:cs="Times New Roman"/>
-          <w:sz w:val="24"/>
-          <w:szCs w:val="24"/>
-        </w:rPr>
-        <w:t xml:space="preserve">A jelszó módosítás aloldal áll négy mezőből és kettő gombból. A felső kettő mezőbe be kell írni a lecserélni kívánt jelszót a harmadik és negyedik mezőkbe pedig az új jelszónak kívánt karaktersort. Az új jelszónak is </w:t>
-      </w:r>
-      <w:r>
-        <w:rPr>
-          <w:rFonts w:ascii="Times New Roman" w:hAnsi="Times New Roman" w:cs="Times New Roman"/>
-          <w:sz w:val="24"/>
-          <w:szCs w:val="24"/>
-        </w:rPr>
-        <w:t>tartalmaznia kell kis és nagy betűt, számot és speciális karaktert (mindből minimum egyet</w:t>
-      </w:r>
-      <w:r>
-        <w:rPr>
-          <w:rFonts w:ascii="Times New Roman" w:hAnsi="Times New Roman" w:cs="Times New Roman"/>
-          <w:sz w:val="24"/>
-          <w:szCs w:val="24"/>
-        </w:rPr>
-        <w:t>) és</w:t>
-      </w:r>
-      <w:r>
-        <w:rPr>
-          <w:rFonts w:ascii="Times New Roman" w:hAnsi="Times New Roman" w:cs="Times New Roman"/>
-          <w:sz w:val="24"/>
-          <w:szCs w:val="24"/>
-        </w:rPr>
-        <w:t xml:space="preserve"> minimum 8 karakternek kell lennie</w:t>
-      </w:r>
-      <w:r>
-        <w:rPr>
-          <w:rFonts w:ascii="Times New Roman" w:hAnsi="Times New Roman" w:cs="Times New Roman"/>
-          <w:sz w:val="24"/>
-          <w:szCs w:val="24"/>
-        </w:rPr>
-        <w:t>.</w:t>
-      </w:r>
-      <w:r>
-        <w:rPr>
-          <w:rFonts w:ascii="Times New Roman" w:hAnsi="Times New Roman" w:cs="Times New Roman"/>
-          <w:sz w:val="24"/>
-          <w:szCs w:val="24"/>
-        </w:rPr>
-        <w:t xml:space="preserve"> Az új jelszó nem egyezhet meg a régi jelszóval. </w:t>
+        <w:t xml:space="preserve">A jelszó módosítás aloldal áll négy mezőből és kettő gombból. A felső kettő mezőbe be kell írni a lecserélni kívánt jelszót a harmadik és negyedik mezőkbe pedig az új jelszónak kívánt karaktersort. </w:t>
+      </w:r>
+      <w:r>
+        <w:rPr>
+          <w:rFonts w:ascii="Times New Roman" w:hAnsi="Times New Roman" w:cs="Times New Roman"/>
+          <w:sz w:val="24"/>
+          <w:szCs w:val="24"/>
+        </w:rPr>
+        <w:t>Az új jelszónak meg kell felelnie a már korábban megadott paramétereknek.</w:t>
+      </w:r>
+      <w:r>
+        <w:rPr>
+          <w:rFonts w:ascii="Times New Roman" w:hAnsi="Times New Roman" w:cs="Times New Roman"/>
+          <w:sz w:val="24"/>
+          <w:szCs w:val="24"/>
+        </w:rPr>
+        <w:t xml:space="preserve"> </w:t>
+      </w:r>
+      <w:r>
+        <w:rPr>
+          <w:rFonts w:ascii="Times New Roman" w:hAnsi="Times New Roman" w:cs="Times New Roman"/>
+          <w:sz w:val="24"/>
+          <w:szCs w:val="24"/>
+        </w:rPr>
+        <w:t xml:space="preserve">Az új jelszó nem egyezhet meg a régi jelszóval. </w:t>
       </w:r>
       <w:r>
         <w:rPr>
@@ -1059,7 +1092,6 @@
           <w:szCs w:val="24"/>
         </w:rPr>
       </w:pPr>
-      <w:proofErr w:type="spellStart"/>
       <w:r>
         <w:rPr>
           <w:rFonts w:ascii="Times New Roman" w:hAnsi="Times New Roman" w:cs="Times New Roman"/>
@@ -1068,7 +1100,6 @@
         </w:rPr>
         <w:t>admin</w:t>
       </w:r>
-      <w:proofErr w:type="spellEnd"/>
     </w:p>
     <w:p>
       <w:pPr>
@@ -1113,7 +1144,7 @@
           <w:sz w:val="24"/>
           <w:szCs w:val="24"/>
         </w:rPr>
-        <w:t>páciens/egyszerű felhasználó</w:t>
+        <w:t>páciens</w:t>
       </w:r>
     </w:p>
     <w:p>
@@ -1131,25 +1162,23 @@
           <w:sz w:val="24"/>
           <w:szCs w:val="24"/>
         </w:rPr>
-        <w:t xml:space="preserve">Az </w:t>
-      </w:r>
-      <w:proofErr w:type="spellStart"/>
-      <w:r>
-        <w:rPr>
-          <w:rFonts w:ascii="Times New Roman" w:hAnsi="Times New Roman" w:cs="Times New Roman"/>
-          <w:sz w:val="24"/>
-          <w:szCs w:val="24"/>
-        </w:rPr>
-        <w:t>adminok</w:t>
-      </w:r>
-      <w:proofErr w:type="spellEnd"/>
-      <w:r>
-        <w:rPr>
-          <w:rFonts w:ascii="Times New Roman" w:hAnsi="Times New Roman" w:cs="Times New Roman"/>
-          <w:sz w:val="24"/>
-          <w:szCs w:val="24"/>
-        </w:rPr>
-        <w:t xml:space="preserve"> tilthatnak és törölhetnek felhasználókat, kérésre visszaállíthatnak jelszavakat egy alaphelyzetbe elfelejtett jelszó esetén.</w:t>
+        <w:t>Az adminok tilthatnak és törölhetnek felhasználókat, kérésre visszaállíthatnak jelszavakat egy alaphelyzetbe elfelejtett jelszó esetén.</w:t>
+      </w:r>
+      <w:r>
+        <w:rPr>
+          <w:rFonts w:ascii="Times New Roman" w:hAnsi="Times New Roman" w:cs="Times New Roman"/>
+          <w:sz w:val="24"/>
+          <w:szCs w:val="24"/>
+        </w:rPr>
+        <w:t xml:space="preserve"> Az elfelejtett jelszó visszaállításához emailt kell írni a rendszergazdáknak a rendelő email címén keresztül.</w:t>
+      </w:r>
+      <w:r>
+        <w:rPr>
+          <w:rFonts w:ascii="Times New Roman" w:hAnsi="Times New Roman" w:cs="Times New Roman"/>
+          <w:sz w:val="24"/>
+          <w:szCs w:val="24"/>
+        </w:rPr>
+        <w:t xml:space="preserve"> Jogában áll a kezelések listához adni új elemeket.</w:t>
       </w:r>
     </w:p>
     <w:p>
@@ -1169,6 +1198,38 @@
         </w:rPr>
         <w:t>Doktorok beállíthatják saját adataikat (szabad időpontok, végzettség, szakterület, vállalt kezelések).</w:t>
       </w:r>
+      <w:r>
+        <w:rPr>
+          <w:rFonts w:ascii="Times New Roman" w:hAnsi="Times New Roman" w:cs="Times New Roman"/>
+          <w:sz w:val="24"/>
+          <w:szCs w:val="24"/>
+        </w:rPr>
+        <w:t xml:space="preserve"> A kezeléseket egy listából választhatják </w:t>
+      </w:r>
+      <w:r>
+        <w:rPr>
+          <w:rFonts w:ascii="Times New Roman" w:hAnsi="Times New Roman" w:cs="Times New Roman"/>
+          <w:sz w:val="24"/>
+          <w:szCs w:val="24"/>
+        </w:rPr>
+        <w:t>ki,</w:t>
+      </w:r>
+      <w:r>
+        <w:rPr>
+          <w:rFonts w:ascii="Times New Roman" w:hAnsi="Times New Roman" w:cs="Times New Roman"/>
+          <w:sz w:val="24"/>
+          <w:szCs w:val="24"/>
+        </w:rPr>
+        <w:t xml:space="preserve"> amit az admin állított össze.</w:t>
+      </w:r>
+      <w:r>
+        <w:rPr>
+          <w:rFonts w:ascii="Times New Roman" w:hAnsi="Times New Roman" w:cs="Times New Roman"/>
+          <w:sz w:val="24"/>
+          <w:szCs w:val="24"/>
+        </w:rPr>
+        <w:t xml:space="preserve"> </w:t>
+      </w:r>
     </w:p>
     <w:p>
       <w:pPr>
@@ -1185,7 +1246,23 @@
           <w:sz w:val="24"/>
           <w:szCs w:val="24"/>
         </w:rPr>
-        <w:t>Az általános felhasználó foglalhat időpontot.</w:t>
+        <w:t xml:space="preserve">Az </w:t>
+      </w:r>
+      <w:r>
+        <w:rPr>
+          <w:rFonts w:ascii="Times New Roman" w:hAnsi="Times New Roman" w:cs="Times New Roman"/>
+          <w:sz w:val="24"/>
+          <w:szCs w:val="24"/>
+        </w:rPr>
+        <w:t>páciens foglalhat</w:t>
+      </w:r>
+      <w:r>
+        <w:rPr>
+          <w:rFonts w:ascii="Times New Roman" w:hAnsi="Times New Roman" w:cs="Times New Roman"/>
+          <w:sz w:val="24"/>
+          <w:szCs w:val="24"/>
+        </w:rPr>
+        <w:t xml:space="preserve"> időpontot.</w:t>
       </w:r>
     </w:p>
     <w:p>
@@ -1223,8 +1300,6 @@
         </w:rPr>
         <w:t>Regisztrálás nélkül megtekinthetőek az oldalak és a doktorok profiljai azonban üzenetküldés vagy időpontfoglalás esetén a regisztrációs ablakra lesz irányítva a látogató.</w:t>
       </w:r>
-      <w:bookmarkStart w:id="0" w:name="_GoBack"/>
-      <w:bookmarkEnd w:id="0"/>
     </w:p>
     <w:sectPr>
       <w:pgSz w:w="11906" w:h="16838"/>
@@ -1237,7 +1312,7 @@
 </file>
 
 <file path=word/numbering.xml><?xml version="1.0" encoding="utf-8"?>
-<w:numbering xmlns:wpc="http://schemas.microsoft.com/office/word/2010/wordprocessingCanvas" xmlns:cx="http://schemas.microsoft.com/office/drawing/2014/chartex" xmlns:cx1="http://schemas.microsoft.com/office/drawing/2015/9/8/chartex" xmlns:cx2="http://schemas.microsoft.com/office/drawing/2015/10/21/chartex" xmlns:cx3="http://schemas.microsoft.com/office/drawing/2016/5/9/chartex" xmlns:cx4="http://schemas.microsoft.com/office/drawing/2016/5/10/chartex" xmlns:cx5="http://schemas.microsoft.com/office/drawing/2016/5/11/chartex" xmlns:cx6="http://schemas.microsoft.com/office/drawing/2016/5/12/chartex" xmlns:cx7="http://schemas.microsoft.com/office/drawing/2016/5/13/chartex" xmlns:cx8="http://schemas.microsoft.com/office/drawing/2016/5/14/chartex" xmlns:mc="http://schemas.openxmlformats.org/markup-compatibility/2006" xmlns:aink="http://schemas.microsoft.com/office/drawing/2016/ink" xmlns:am3d="http://schemas.microsoft.com/office/drawing/2017/model3d" xmlns:o="urn:schemas-microsoft-com:office:office" xmlns:r="http://schemas.openxmlformats.org/officeDocument/2006/relationships" xmlns:m="http://schemas.openxmlformats.org/officeDocument/2006/math" xmlns:v="urn:schemas-microsoft-com:vml" xmlns:wp14="http://schemas.microsoft.com/office/word/2010/wordprocessingDrawing" xmlns:wp="http://schemas.openxmlformats.org/drawingml/2006/wordprocessingDrawing" xmlns:w10="urn:schemas-microsoft-com:office:word" xmlns:w="http://schemas.openxmlformats.org/wordprocessingml/2006/main" xmlns:w14="http://schemas.microsoft.com/office/word/2010/wordml" xmlns:w15="http://schemas.microsoft.com/office/word/2012/wordml" xmlns:w16cid="http://schemas.microsoft.com/office/word/2016/wordml/cid" xmlns:w16se="http://schemas.microsoft.com/office/word/2015/wordml/symex" xmlns:wpg="http://schemas.microsoft.com/office/word/2010/wordprocessingGroup" xmlns:wpi="http://schemas.microsoft.com/office/word/2010/wordprocessingInk" xmlns:wne="http://schemas.microsoft.com/office/word/2006/wordml" xmlns:wps="http://schemas.microsoft.com/office/word/2010/wordprocessingShape" mc:Ignorable="w14 w15 w16se w16cid wp14">
+<w:numbering xmlns:wpc="http://schemas.microsoft.com/office/word/2010/wordprocessingCanvas" xmlns:cx="http://schemas.microsoft.com/office/drawing/2014/chartex" xmlns:cx1="http://schemas.microsoft.com/office/drawing/2015/9/8/chartex" xmlns:mc="http://schemas.openxmlformats.org/markup-compatibility/2006" xmlns:o="urn:schemas-microsoft-com:office:office" xmlns:r="http://schemas.openxmlformats.org/officeDocument/2006/relationships" xmlns:m="http://schemas.openxmlformats.org/officeDocument/2006/math" xmlns:v="urn:schemas-microsoft-com:vml" xmlns:wp14="http://schemas.microsoft.com/office/word/2010/wordprocessingDrawing" xmlns:wp="http://schemas.openxmlformats.org/drawingml/2006/wordprocessingDrawing" xmlns:w10="urn:schemas-microsoft-com:office:word" xmlns:w="http://schemas.openxmlformats.org/wordprocessingml/2006/main" xmlns:w14="http://schemas.microsoft.com/office/word/2010/wordml" xmlns:w15="http://schemas.microsoft.com/office/word/2012/wordml" xmlns:w16se="http://schemas.microsoft.com/office/word/2015/wordml/symex" xmlns:wpg="http://schemas.microsoft.com/office/word/2010/wordprocessingGroup" xmlns:wpi="http://schemas.microsoft.com/office/word/2010/wordprocessingInk" xmlns:wne="http://schemas.microsoft.com/office/word/2006/wordml" xmlns:wps="http://schemas.microsoft.com/office/word/2010/wordprocessingShape" mc:Ignorable="w14 w15 w16se wp14">
   <w:abstractNum w:abstractNumId="0" w15:restartNumberingAfterBreak="0">
     <w:nsid w:val="788D1595"/>
     <w:multiLevelType w:val="hybridMultilevel"/>
@@ -1474,7 +1549,7 @@
 </file>
 
 <file path=word/styles.xml><?xml version="1.0" encoding="utf-8"?>
-<w:styles xmlns:mc="http://schemas.openxmlformats.org/markup-compatibility/2006" xmlns:r="http://schemas.openxmlformats.org/officeDocument/2006/relationships" xmlns:w="http://schemas.openxmlformats.org/wordprocessingml/2006/main" xmlns:w14="http://schemas.microsoft.com/office/word/2010/wordml" xmlns:w15="http://schemas.microsoft.com/office/word/2012/wordml" xmlns:w16cid="http://schemas.microsoft.com/office/word/2016/wordml/cid" xmlns:w16se="http://schemas.microsoft.com/office/word/2015/wordml/symex" mc:Ignorable="w14 w15 w16se w16cid">
+<w:styles xmlns:mc="http://schemas.openxmlformats.org/markup-compatibility/2006" xmlns:r="http://schemas.openxmlformats.org/officeDocument/2006/relationships" xmlns:w="http://schemas.openxmlformats.org/wordprocessingml/2006/main" xmlns:w14="http://schemas.microsoft.com/office/word/2010/wordml" xmlns:w15="http://schemas.microsoft.com/office/word/2012/wordml" xmlns:w16se="http://schemas.microsoft.com/office/word/2015/wordml/symex" mc:Ignorable="w14 w15 w16se">
   <w:docDefaults>
     <w:rPrDefault>
       <w:rPr>
@@ -1490,7 +1565,7 @@
       </w:pPr>
     </w:pPrDefault>
   </w:docDefaults>
-  <w:latentStyles w:defLockedState="0" w:defUIPriority="99" w:defSemiHidden="0" w:defUnhideWhenUsed="0" w:defQFormat="0" w:count="375">
+  <w:latentStyles w:defLockedState="0" w:defUIPriority="99" w:defSemiHidden="0" w:defUnhideWhenUsed="0" w:defQFormat="0" w:count="371">
     <w:lsdException w:name="Normal" w:uiPriority="0" w:qFormat="1"/>
     <w:lsdException w:name="heading 1" w:uiPriority="9" w:qFormat="1"/>
     <w:lsdException w:name="heading 2" w:semiHidden="1" w:uiPriority="9" w:unhideWhenUsed="1" w:qFormat="1"/>
@@ -1862,10 +1937,6 @@
     <w:lsdException w:name="List Table 5 Dark Accent 6" w:uiPriority="50"/>
     <w:lsdException w:name="List Table 6 Colorful Accent 6" w:uiPriority="51"/>
     <w:lsdException w:name="List Table 7 Colorful Accent 6" w:uiPriority="52"/>
-    <w:lsdException w:name="Mention" w:semiHidden="1" w:unhideWhenUsed="1"/>
-    <w:lsdException w:name="Smart Hyperlink" w:semiHidden="1" w:unhideWhenUsed="1"/>
-    <w:lsdException w:name="Hashtag" w:semiHidden="1" w:unhideWhenUsed="1"/>
-    <w:lsdException w:name="Unresolved Mention" w:semiHidden="1" w:unhideWhenUsed="1"/>
   </w:latentStyles>
   <w:style w:type="paragraph" w:default="1" w:styleId="Norml">
     <w:name w:val="Normal"/>

</xml_diff>

<commit_message>
kedvencek dokumentáció+ grafikai terv
</commit_message>
<xml_diff>
--- a/Fogorvosterv.docx
+++ b/Fogorvosterv.docx
@@ -29,6 +29,7 @@
           <w:szCs w:val="24"/>
         </w:rPr>
       </w:pPr>
+      <w:proofErr w:type="spellStart"/>
       <w:r>
         <w:rPr>
           <w:rFonts w:ascii="Times New Roman" w:hAnsi="Times New Roman" w:cs="Times New Roman"/>
@@ -37,6 +38,7 @@
         </w:rPr>
         <w:t>Nudentist</w:t>
       </w:r>
+      <w:proofErr w:type="spellEnd"/>
       <w:r>
         <w:rPr>
           <w:rFonts w:ascii="Times New Roman" w:hAnsi="Times New Roman" w:cs="Times New Roman"/>
@@ -193,6 +195,7 @@
         </w:rPr>
         <w:t xml:space="preserve">Az oldalakon szerepelni fog egy </w:t>
       </w:r>
+      <w:proofErr w:type="spellStart"/>
       <w:r>
         <w:rPr>
           <w:rFonts w:ascii="Times New Roman" w:hAnsi="Times New Roman" w:cs="Times New Roman"/>
@@ -201,6 +204,7 @@
         </w:rPr>
         <w:t>sidebar</w:t>
       </w:r>
+      <w:proofErr w:type="spellEnd"/>
       <w:r>
         <w:rPr>
           <w:rFonts w:ascii="Times New Roman" w:hAnsi="Times New Roman" w:cs="Times New Roman"/>
@@ -241,15 +245,51 @@
           <w:sz w:val="24"/>
           <w:szCs w:val="24"/>
         </w:rPr>
-        <w:t xml:space="preserve">A regisztráláshoz kötelezően meg kell adni: email címet, nevet, jelszót(megerősítve). A kötelező adatokon felül megadható még a felhasználó </w:t>
-      </w:r>
-      <w:r>
-        <w:rPr>
-          <w:rFonts w:ascii="Times New Roman" w:hAnsi="Times New Roman" w:cs="Times New Roman"/>
-          <w:sz w:val="24"/>
-          <w:szCs w:val="24"/>
-        </w:rPr>
-        <w:t xml:space="preserve">telefonszáma. A jelszónak tartalmaznia kell kis és nagy betűt, számot és speciális </w:t>
+        <w:t xml:space="preserve">A regisztráláshoz kötelezően meg kell adni: email címet, nevet, </w:t>
+      </w:r>
+      <w:proofErr w:type="gramStart"/>
+      <w:r>
+        <w:rPr>
+          <w:rFonts w:ascii="Times New Roman" w:hAnsi="Times New Roman" w:cs="Times New Roman"/>
+          <w:sz w:val="24"/>
+          <w:szCs w:val="24"/>
+        </w:rPr>
+        <w:t>jelszót(</w:t>
+      </w:r>
+      <w:proofErr w:type="gramEnd"/>
+      <w:r>
+        <w:rPr>
+          <w:rFonts w:ascii="Times New Roman" w:hAnsi="Times New Roman" w:cs="Times New Roman"/>
+          <w:sz w:val="24"/>
+          <w:szCs w:val="24"/>
+        </w:rPr>
+        <w:t xml:space="preserve">megerősítve). A kötelező adatokon felül megadható még a felhasználó </w:t>
+      </w:r>
+      <w:r>
+        <w:rPr>
+          <w:rFonts w:ascii="Times New Roman" w:hAnsi="Times New Roman" w:cs="Times New Roman"/>
+          <w:sz w:val="24"/>
+          <w:szCs w:val="24"/>
+        </w:rPr>
+        <w:t xml:space="preserve">telefonszáma. A jelszónak tartalmaznia kell kis és </w:t>
+      </w:r>
+      <w:proofErr w:type="gramStart"/>
+      <w:r>
+        <w:rPr>
+          <w:rFonts w:ascii="Times New Roman" w:hAnsi="Times New Roman" w:cs="Times New Roman"/>
+          <w:sz w:val="24"/>
+          <w:szCs w:val="24"/>
+        </w:rPr>
+        <w:t>nagy betűt</w:t>
+      </w:r>
+      <w:proofErr w:type="gramEnd"/>
+      <w:r>
+        <w:rPr>
+          <w:rFonts w:ascii="Times New Roman" w:hAnsi="Times New Roman" w:cs="Times New Roman"/>
+          <w:sz w:val="24"/>
+          <w:szCs w:val="24"/>
+        </w:rPr>
+        <w:t xml:space="preserve">, számot és speciális </w:t>
       </w:r>
       <w:r>
         <w:rPr>
@@ -313,7 +353,25 @@
           <w:sz w:val="24"/>
           <w:szCs w:val="24"/>
         </w:rPr>
-        <w:t xml:space="preserve"> A bejelentkezés után a főoldal fog megjelenni. </w:t>
+        <w:t xml:space="preserve"> A bejelentkezés után a </w:t>
+      </w:r>
+      <w:proofErr w:type="spellStart"/>
+      <w:r>
+        <w:rPr>
+          <w:rFonts w:ascii="Times New Roman" w:hAnsi="Times New Roman" w:cs="Times New Roman"/>
+          <w:sz w:val="24"/>
+          <w:szCs w:val="24"/>
+        </w:rPr>
+        <w:t>főoldal</w:t>
+      </w:r>
+      <w:proofErr w:type="spellEnd"/>
+      <w:r>
+        <w:rPr>
+          <w:rFonts w:ascii="Times New Roman" w:hAnsi="Times New Roman" w:cs="Times New Roman"/>
+          <w:sz w:val="24"/>
+          <w:szCs w:val="24"/>
+        </w:rPr>
+        <w:t xml:space="preserve"> fog megjelenni. </w:t>
       </w:r>
     </w:p>
     <w:p>
@@ -357,6 +415,7 @@
         </w:rPr>
         <w:t xml:space="preserve">szerepelni fog egy általános </w:t>
       </w:r>
+      <w:proofErr w:type="spellStart"/>
       <w:r>
         <w:rPr>
           <w:rFonts w:ascii="Times New Roman" w:hAnsi="Times New Roman" w:cs="Times New Roman"/>
@@ -365,6 +424,7 @@
         </w:rPr>
         <w:t>nyitvatartás</w:t>
       </w:r>
+      <w:proofErr w:type="spellEnd"/>
       <w:r>
         <w:rPr>
           <w:rFonts w:ascii="Times New Roman" w:hAnsi="Times New Roman" w:cs="Times New Roman"/>
@@ -379,7 +439,16 @@
           <w:sz w:val="24"/>
           <w:szCs w:val="24"/>
         </w:rPr>
-        <w:t>valamint egy beágyazott Google</w:t>
+        <w:t xml:space="preserve">valamint egy beágyazott </w:t>
+      </w:r>
+      <w:proofErr w:type="spellStart"/>
+      <w:r>
+        <w:rPr>
+          <w:rFonts w:ascii="Times New Roman" w:hAnsi="Times New Roman" w:cs="Times New Roman"/>
+          <w:sz w:val="24"/>
+          <w:szCs w:val="24"/>
+        </w:rPr>
+        <w:t>Google</w:t>
       </w:r>
       <w:r>
         <w:rPr>
@@ -388,15 +457,35 @@
           <w:szCs w:val="24"/>
           <w:vertAlign w:val="superscript"/>
         </w:rPr>
-        <w:t xml:space="preserve">TM </w:t>
-      </w:r>
-      <w:r>
-        <w:rPr>
-          <w:rFonts w:ascii="Times New Roman" w:hAnsi="Times New Roman" w:cs="Times New Roman"/>
-          <w:sz w:val="24"/>
-          <w:szCs w:val="24"/>
-        </w:rPr>
-        <w:t xml:space="preserve">Maps </w:t>
+        <w:t>TM</w:t>
+      </w:r>
+      <w:proofErr w:type="spellEnd"/>
+      <w:r>
+        <w:rPr>
+          <w:rFonts w:ascii="Times New Roman" w:hAnsi="Times New Roman" w:cs="Times New Roman"/>
+          <w:sz w:val="24"/>
+          <w:szCs w:val="24"/>
+          <w:vertAlign w:val="superscript"/>
+        </w:rPr>
+        <w:t xml:space="preserve"> </w:t>
+      </w:r>
+      <w:proofErr w:type="spellStart"/>
+      <w:r>
+        <w:rPr>
+          <w:rFonts w:ascii="Times New Roman" w:hAnsi="Times New Roman" w:cs="Times New Roman"/>
+          <w:sz w:val="24"/>
+          <w:szCs w:val="24"/>
+        </w:rPr>
+        <w:t>Maps</w:t>
+      </w:r>
+      <w:proofErr w:type="spellEnd"/>
+      <w:r>
+        <w:rPr>
+          <w:rFonts w:ascii="Times New Roman" w:hAnsi="Times New Roman" w:cs="Times New Roman"/>
+          <w:sz w:val="24"/>
+          <w:szCs w:val="24"/>
+        </w:rPr>
+        <w:t xml:space="preserve"> </w:t>
       </w:r>
       <w:r>
         <w:rPr>
@@ -550,7 +639,25 @@
           <w:sz w:val="24"/>
           <w:szCs w:val="24"/>
         </w:rPr>
-        <w:t xml:space="preserve"> Az oldal alján a munkatársak alatt található az időpont foglalás. Az időpont választás három legördülő menüből és egy dátum kiválasztására használt naptárból áll. Balról jobbra az első legördülő menüben ki lehet választani az orvost, akihez szeretnénk az időpontot. Tőle jobbra szerepel majd a dátum választó, ahol láthatjuk melyik napokon van még az adott orvoshoz szabad időpont. A háromnegyedhez érve van lesz az időpont legördülő menüje, ahol ki lehet választani a korábban már megadott orvosnak és dátumnak megfelelő időpontot. Az utolsó pont az oldal jobb oldalán az orvos által nyújtott kezeléseket tartalmazza</w:t>
+        <w:t xml:space="preserve"> Az oldal alján a munkatársak alatt található az időpont foglalás. Az időpont választás három legördülő menüből és egy dátum kiválasztására használt naptárból áll. Balról jobbra az első legördülő menüben ki lehet választani az orvost, akihez szeretnénk az időpontot. Tőle jobbra szerepel majd a dátum választó, ahol </w:t>
+      </w:r>
+      <w:proofErr w:type="gramStart"/>
+      <w:r>
+        <w:rPr>
+          <w:rFonts w:ascii="Times New Roman" w:hAnsi="Times New Roman" w:cs="Times New Roman"/>
+          <w:sz w:val="24"/>
+          <w:szCs w:val="24"/>
+        </w:rPr>
+        <w:t>láthatjuk</w:t>
+      </w:r>
+      <w:proofErr w:type="gramEnd"/>
+      <w:r>
+        <w:rPr>
+          <w:rFonts w:ascii="Times New Roman" w:hAnsi="Times New Roman" w:cs="Times New Roman"/>
+          <w:sz w:val="24"/>
+          <w:szCs w:val="24"/>
+        </w:rPr>
+        <w:t xml:space="preserve"> melyik napokon van még az adott orvoshoz szabad időpont. A háromnegyedhez érve van lesz az időpont legördülő menüje, ahol ki lehet választani a korábban már megadott orvosnak és dátumnak megfelelő időpontot. Az utolsó pont az oldal jobb oldalán az orvos által nyújtott kezeléseket tartalmazza</w:t>
       </w:r>
       <w:r>
         <w:rPr>
@@ -626,7 +733,23 @@
           <w:sz w:val="24"/>
           <w:szCs w:val="24"/>
         </w:rPr>
-        <w:t xml:space="preserve"> be lesz hozva a profiljuk. Itt tudjuk esetleg végig olvasni a bemutatkozásukat ha nem férne ki a közös oldalra, tudunk értékeléseket olvasni, valamint bejelentkezett felhasználók tudnak üzenetet küldeni az adott </w:t>
+        <w:t xml:space="preserve"> be lesz hozva a profiljuk. Itt tudjuk esetleg végig olvasni a </w:t>
+      </w:r>
+      <w:r>
+        <w:rPr>
+          <w:rFonts w:ascii="Times New Roman" w:hAnsi="Times New Roman" w:cs="Times New Roman"/>
+          <w:sz w:val="24"/>
+          <w:szCs w:val="24"/>
+        </w:rPr>
+        <w:t>bemutatkozásukat,</w:t>
+      </w:r>
+      <w:r>
+        <w:rPr>
+          <w:rFonts w:ascii="Times New Roman" w:hAnsi="Times New Roman" w:cs="Times New Roman"/>
+          <w:sz w:val="24"/>
+          <w:szCs w:val="24"/>
+        </w:rPr>
+        <w:t xml:space="preserve"> ha nem férne ki a közös oldalra, tudunk értékeléseket olvasni, valamint bejelentkezett felhasználók tudnak üzenetet küldeni az adott </w:t>
       </w:r>
       <w:r>
         <w:rPr>
@@ -690,7 +813,25 @@
           <w:sz w:val="24"/>
           <w:szCs w:val="24"/>
         </w:rPr>
-        <w:t>található a pont alapú értékelés. A pontok 1 illetve 5 között adhatók meg. A pontokat csillagokkal jelöljük. Az adott pontszámra kattintva az értékelés azonnal elmentődik.</w:t>
+        <w:t xml:space="preserve">található a pont alapú értékelés. A pontok 1 illetve 5 között adhatók meg. A pontokat csillagokkal jelöljük. Az adott pontszámra kattintva az értékelés azonnal </w:t>
+      </w:r>
+      <w:proofErr w:type="spellStart"/>
+      <w:r>
+        <w:rPr>
+          <w:rFonts w:ascii="Times New Roman" w:hAnsi="Times New Roman" w:cs="Times New Roman"/>
+          <w:sz w:val="24"/>
+          <w:szCs w:val="24"/>
+        </w:rPr>
+        <w:t>elmentődik</w:t>
+      </w:r>
+      <w:proofErr w:type="spellEnd"/>
+      <w:r>
+        <w:rPr>
+          <w:rFonts w:ascii="Times New Roman" w:hAnsi="Times New Roman" w:cs="Times New Roman"/>
+          <w:sz w:val="24"/>
+          <w:szCs w:val="24"/>
+        </w:rPr>
+        <w:t>.</w:t>
       </w:r>
       <w:r>
         <w:rPr>
@@ -699,6 +840,32 @@
           <w:szCs w:val="24"/>
         </w:rPr>
         <w:t xml:space="preserve"> A szöveges értékelés küldéséhez rá kell kattintanunk a küldés gombra.</w:t>
+      </w:r>
+      <w:r>
+        <w:rPr>
+          <w:rFonts w:ascii="Times New Roman" w:hAnsi="Times New Roman" w:cs="Times New Roman"/>
+          <w:sz w:val="24"/>
+          <w:szCs w:val="24"/>
+        </w:rPr>
+        <w:t xml:space="preserve"> Az adott orvost hozzáadhatjuk a kedvenceinkhez egy szív alakú gomb lenyomásával. Ez a gomb asztali nézetben a munkatárs képe mellett fog megjelenni, továbbá a gomb alatt szerepelni fog a „Kedvencekhez adás!” </w:t>
+      </w:r>
+      <w:proofErr w:type="gramStart"/>
+      <w:r>
+        <w:rPr>
+          <w:rFonts w:ascii="Times New Roman" w:hAnsi="Times New Roman" w:cs="Times New Roman"/>
+          <w:sz w:val="24"/>
+          <w:szCs w:val="24"/>
+        </w:rPr>
+        <w:t>felirat</w:t>
+      </w:r>
+      <w:proofErr w:type="gramEnd"/>
+      <w:r>
+        <w:rPr>
+          <w:rFonts w:ascii="Times New Roman" w:hAnsi="Times New Roman" w:cs="Times New Roman"/>
+          <w:sz w:val="24"/>
+          <w:szCs w:val="24"/>
+        </w:rPr>
+        <w:t>.</w:t>
       </w:r>
     </w:p>
     <w:p>
@@ -822,227 +989,477 @@
         </w:rPr>
         <w:t xml:space="preserve"> A következő kezelés lenyitása becsuklya a korábban megnyitott kezelést.</w:t>
       </w:r>
+    </w:p>
+    <w:p>
+      <w:pPr>
+        <w:jc w:val="both"/>
+        <w:rPr>
+          <w:rFonts w:ascii="Times New Roman" w:hAnsi="Times New Roman" w:cs="Times New Roman"/>
+          <w:sz w:val="24"/>
+          <w:szCs w:val="24"/>
+        </w:rPr>
+      </w:pPr>
+      <w:r>
+        <w:rPr>
+          <w:rFonts w:ascii="Times New Roman" w:hAnsi="Times New Roman" w:cs="Times New Roman"/>
+          <w:sz w:val="24"/>
+          <w:szCs w:val="24"/>
+        </w:rPr>
+        <w:lastRenderedPageBreak/>
+        <w:t>Bemutatkozás oldal</w:t>
+      </w:r>
+      <w:r>
+        <w:rPr>
+          <w:rFonts w:ascii="Times New Roman" w:hAnsi="Times New Roman" w:cs="Times New Roman"/>
+          <w:sz w:val="24"/>
+          <w:szCs w:val="24"/>
+        </w:rPr>
+        <w:t>on sze</w:t>
+      </w:r>
+      <w:r>
+        <w:rPr>
+          <w:rFonts w:ascii="Times New Roman" w:hAnsi="Times New Roman" w:cs="Times New Roman"/>
+          <w:sz w:val="24"/>
+          <w:szCs w:val="24"/>
+        </w:rPr>
+        <w:t>repelni fog a rendelő története</w:t>
+      </w:r>
+      <w:r>
+        <w:rPr>
+          <w:rFonts w:ascii="Times New Roman" w:hAnsi="Times New Roman" w:cs="Times New Roman"/>
+          <w:sz w:val="24"/>
+          <w:szCs w:val="24"/>
+        </w:rPr>
+        <w:t>.</w:t>
+      </w:r>
+      <w:r>
+        <w:rPr>
+          <w:rFonts w:ascii="Times New Roman" w:hAnsi="Times New Roman" w:cs="Times New Roman"/>
+          <w:sz w:val="24"/>
+          <w:szCs w:val="24"/>
+        </w:rPr>
+        <w:t xml:space="preserve"> </w:t>
+      </w:r>
+    </w:p>
+    <w:p>
+      <w:pPr>
+        <w:jc w:val="both"/>
+        <w:rPr>
+          <w:rFonts w:ascii="Times New Roman" w:hAnsi="Times New Roman" w:cs="Times New Roman"/>
+          <w:sz w:val="24"/>
+          <w:szCs w:val="24"/>
+        </w:rPr>
+      </w:pPr>
+      <w:r>
+        <w:rPr>
+          <w:rFonts w:ascii="Times New Roman" w:hAnsi="Times New Roman" w:cs="Times New Roman"/>
+          <w:sz w:val="24"/>
+          <w:szCs w:val="24"/>
+        </w:rPr>
+        <w:t xml:space="preserve">A </w:t>
+      </w:r>
+      <w:proofErr w:type="spellStart"/>
+      <w:r>
+        <w:rPr>
+          <w:rFonts w:ascii="Times New Roman" w:hAnsi="Times New Roman" w:cs="Times New Roman"/>
+          <w:sz w:val="24"/>
+          <w:szCs w:val="24"/>
+        </w:rPr>
+        <w:t>sidebar</w:t>
+      </w:r>
+      <w:r>
+        <w:rPr>
+          <w:rFonts w:ascii="Times New Roman" w:hAnsi="Times New Roman" w:cs="Times New Roman"/>
+          <w:sz w:val="24"/>
+          <w:szCs w:val="24"/>
+        </w:rPr>
+        <w:t>on</w:t>
+      </w:r>
+      <w:proofErr w:type="spellEnd"/>
+      <w:r>
+        <w:rPr>
+          <w:rFonts w:ascii="Times New Roman" w:hAnsi="Times New Roman" w:cs="Times New Roman"/>
+          <w:sz w:val="24"/>
+          <w:szCs w:val="24"/>
+        </w:rPr>
+        <w:t xml:space="preserve"> megjelenő képünkre kattintva tudunk eljutni a saját profilunkra. Itt módunkban áll módosítani a megadott </w:t>
+      </w:r>
+      <w:r>
+        <w:rPr>
+          <w:rFonts w:ascii="Times New Roman" w:hAnsi="Times New Roman" w:cs="Times New Roman"/>
+          <w:sz w:val="24"/>
+          <w:szCs w:val="24"/>
+        </w:rPr>
+        <w:t>adatainkat (</w:t>
+      </w:r>
+      <w:r>
+        <w:rPr>
+          <w:rFonts w:ascii="Times New Roman" w:hAnsi="Times New Roman" w:cs="Times New Roman"/>
+          <w:sz w:val="24"/>
+          <w:szCs w:val="24"/>
+        </w:rPr>
+        <w:t xml:space="preserve">név, telefonszám, e-mail cím), törölni a fiókunkat, megváltoztatni a </w:t>
+      </w:r>
+      <w:proofErr w:type="spellStart"/>
+      <w:r>
+        <w:rPr>
+          <w:rFonts w:ascii="Times New Roman" w:hAnsi="Times New Roman" w:cs="Times New Roman"/>
+          <w:sz w:val="24"/>
+          <w:szCs w:val="24"/>
+        </w:rPr>
+        <w:t>jelszavunkat</w:t>
+      </w:r>
+      <w:proofErr w:type="spellEnd"/>
+      <w:r>
+        <w:rPr>
+          <w:rFonts w:ascii="Times New Roman" w:hAnsi="Times New Roman" w:cs="Times New Roman"/>
+          <w:sz w:val="24"/>
+          <w:szCs w:val="24"/>
+        </w:rPr>
+        <w:t xml:space="preserve"> illetve elolvasni esetleges leveleket.</w:t>
+      </w:r>
+      <w:r>
+        <w:rPr>
+          <w:rFonts w:ascii="Times New Roman" w:hAnsi="Times New Roman" w:cs="Times New Roman"/>
+          <w:sz w:val="24"/>
+          <w:szCs w:val="24"/>
+        </w:rPr>
+        <w:t xml:space="preserve"> Az adatmódosítás helyben </w:t>
+      </w:r>
+      <w:r>
+        <w:rPr>
+          <w:rFonts w:ascii="Times New Roman" w:hAnsi="Times New Roman" w:cs="Times New Roman"/>
+          <w:sz w:val="24"/>
+          <w:szCs w:val="24"/>
+        </w:rPr>
+        <w:t>történik,</w:t>
+      </w:r>
+      <w:r>
+        <w:rPr>
+          <w:rFonts w:ascii="Times New Roman" w:hAnsi="Times New Roman" w:cs="Times New Roman"/>
+          <w:sz w:val="24"/>
+          <w:szCs w:val="24"/>
+        </w:rPr>
+        <w:t xml:space="preserve"> míg a levél olvasás és jelszó módosítás másik oldalon.</w:t>
+      </w:r>
+    </w:p>
+    <w:p>
+      <w:pPr>
+        <w:jc w:val="both"/>
+        <w:rPr>
+          <w:rFonts w:ascii="Times New Roman" w:hAnsi="Times New Roman" w:cs="Times New Roman"/>
+          <w:sz w:val="24"/>
+          <w:szCs w:val="24"/>
+        </w:rPr>
+      </w:pPr>
+      <w:r>
+        <w:rPr>
+          <w:rFonts w:ascii="Times New Roman" w:hAnsi="Times New Roman" w:cs="Times New Roman"/>
+          <w:sz w:val="24"/>
+          <w:szCs w:val="24"/>
+        </w:rPr>
+        <w:t xml:space="preserve">A jelszó módosítás </w:t>
+      </w:r>
+      <w:proofErr w:type="spellStart"/>
+      <w:r>
+        <w:rPr>
+          <w:rFonts w:ascii="Times New Roman" w:hAnsi="Times New Roman" w:cs="Times New Roman"/>
+          <w:sz w:val="24"/>
+          <w:szCs w:val="24"/>
+        </w:rPr>
+        <w:t>aloldal</w:t>
+      </w:r>
+      <w:proofErr w:type="spellEnd"/>
+      <w:r>
+        <w:rPr>
+          <w:rFonts w:ascii="Times New Roman" w:hAnsi="Times New Roman" w:cs="Times New Roman"/>
+          <w:sz w:val="24"/>
+          <w:szCs w:val="24"/>
+        </w:rPr>
+        <w:t xml:space="preserve"> áll négy mezőből és kettő gombból. A felső kettő mezőbe be kell írni a lecserélni kívánt jelszót a harmadik és negyedik </w:t>
+      </w:r>
+      <w:proofErr w:type="spellStart"/>
+      <w:r>
+        <w:rPr>
+          <w:rFonts w:ascii="Times New Roman" w:hAnsi="Times New Roman" w:cs="Times New Roman"/>
+          <w:sz w:val="24"/>
+          <w:szCs w:val="24"/>
+        </w:rPr>
+        <w:t>mezőkbe</w:t>
+      </w:r>
+      <w:proofErr w:type="spellEnd"/>
+      <w:r>
+        <w:rPr>
+          <w:rFonts w:ascii="Times New Roman" w:hAnsi="Times New Roman" w:cs="Times New Roman"/>
+          <w:sz w:val="24"/>
+          <w:szCs w:val="24"/>
+        </w:rPr>
+        <w:t xml:space="preserve"> pedig az új jelszónak kívánt karaktersort. </w:t>
+      </w:r>
+      <w:r>
+        <w:rPr>
+          <w:rFonts w:ascii="Times New Roman" w:hAnsi="Times New Roman" w:cs="Times New Roman"/>
+          <w:sz w:val="24"/>
+          <w:szCs w:val="24"/>
+        </w:rPr>
+        <w:t>Az új jelszónak meg kell felelnie a már korábban megadott paramétereknek.</w:t>
+      </w:r>
+      <w:r>
+        <w:rPr>
+          <w:rFonts w:ascii="Times New Roman" w:hAnsi="Times New Roman" w:cs="Times New Roman"/>
+          <w:sz w:val="24"/>
+          <w:szCs w:val="24"/>
+        </w:rPr>
+        <w:t xml:space="preserve"> </w:t>
+      </w:r>
+      <w:r>
+        <w:rPr>
+          <w:rFonts w:ascii="Times New Roman" w:hAnsi="Times New Roman" w:cs="Times New Roman"/>
+          <w:sz w:val="24"/>
+          <w:szCs w:val="24"/>
+        </w:rPr>
+        <w:t xml:space="preserve">Az új jelszó nem egyezhet meg a régi jelszóval. </w:t>
+      </w:r>
+      <w:r>
+        <w:rPr>
+          <w:rFonts w:ascii="Times New Roman" w:hAnsi="Times New Roman" w:cs="Times New Roman"/>
+          <w:sz w:val="24"/>
+          <w:szCs w:val="24"/>
+        </w:rPr>
+        <w:t xml:space="preserve">Amennyiben ezek megegyeznek a jelszó változtatás gombra </w:t>
+      </w:r>
+      <w:r>
+        <w:rPr>
+          <w:rFonts w:ascii="Times New Roman" w:hAnsi="Times New Roman" w:cs="Times New Roman"/>
+          <w:sz w:val="24"/>
+          <w:szCs w:val="24"/>
+        </w:rPr>
+        <w:t>kattintva,</w:t>
+      </w:r>
+      <w:r>
+        <w:rPr>
+          <w:rFonts w:ascii="Times New Roman" w:hAnsi="Times New Roman" w:cs="Times New Roman"/>
+          <w:sz w:val="24"/>
+          <w:szCs w:val="24"/>
+        </w:rPr>
+        <w:t xml:space="preserve"> figyelmeztetve leszünk az egyezésre. Az oldalon szereplő másik gomb a mégse. Sikeres jelszóváltás után vagy a mégse gombra kattintva visszakerülünk a profilunkra.</w:t>
+      </w:r>
+    </w:p>
+    <w:p>
+      <w:pPr>
+        <w:jc w:val="both"/>
+        <w:rPr>
+          <w:rFonts w:ascii="Times New Roman" w:hAnsi="Times New Roman" w:cs="Times New Roman"/>
+          <w:sz w:val="24"/>
+          <w:szCs w:val="24"/>
+        </w:rPr>
+      </w:pPr>
+      <w:r>
+        <w:rPr>
+          <w:rFonts w:ascii="Times New Roman" w:hAnsi="Times New Roman" w:cs="Times New Roman"/>
+          <w:sz w:val="24"/>
+          <w:szCs w:val="24"/>
+        </w:rPr>
+        <w:t xml:space="preserve">A profil jobb felső sarkában szerepelni fog egy boríték </w:t>
+      </w:r>
+      <w:r>
+        <w:rPr>
+          <w:rFonts w:ascii="Times New Roman" w:hAnsi="Times New Roman" w:cs="Times New Roman"/>
+          <w:sz w:val="24"/>
+          <w:szCs w:val="24"/>
+        </w:rPr>
+        <w:t>ikon,</w:t>
+      </w:r>
+      <w:r>
+        <w:rPr>
+          <w:rFonts w:ascii="Times New Roman" w:hAnsi="Times New Roman" w:cs="Times New Roman"/>
+          <w:sz w:val="24"/>
+          <w:szCs w:val="24"/>
+        </w:rPr>
+        <w:t xml:space="preserve"> amire kattintva megtekinthetjük a</w:t>
+      </w:r>
+      <w:r>
+        <w:rPr>
+          <w:rFonts w:ascii="Times New Roman" w:hAnsi="Times New Roman" w:cs="Times New Roman"/>
+          <w:sz w:val="24"/>
+          <w:szCs w:val="24"/>
+        </w:rPr>
+        <w:t>z üzeneteinket</w:t>
+      </w:r>
+      <w:r>
+        <w:rPr>
+          <w:rFonts w:ascii="Times New Roman" w:hAnsi="Times New Roman" w:cs="Times New Roman"/>
+          <w:sz w:val="24"/>
+          <w:szCs w:val="24"/>
+        </w:rPr>
+        <w:t>.</w:t>
+      </w:r>
+      <w:r>
+        <w:rPr>
+          <w:rFonts w:ascii="Times New Roman" w:hAnsi="Times New Roman" w:cs="Times New Roman"/>
+          <w:sz w:val="24"/>
+          <w:szCs w:val="24"/>
+        </w:rPr>
+        <w:t xml:space="preserve"> </w:t>
+      </w:r>
+      <w:r>
+        <w:rPr>
+          <w:rFonts w:ascii="Times New Roman" w:hAnsi="Times New Roman" w:cs="Times New Roman"/>
+          <w:sz w:val="24"/>
+          <w:szCs w:val="24"/>
+        </w:rPr>
+        <w:t>Az üzenetek egymás alatt lesznek megjelenítve. Kijelölve a feladó, tárgy, dátum. Üzenetek nélkül csupán ki lesz írva a helyükre „Nincsenek üzenetek”</w:t>
+      </w:r>
+      <w:r>
+        <w:rPr>
+          <w:rFonts w:ascii="Times New Roman" w:hAnsi="Times New Roman" w:cs="Times New Roman"/>
+          <w:sz w:val="24"/>
+          <w:szCs w:val="24"/>
+        </w:rPr>
+        <w:t>.</w:t>
+      </w:r>
+    </w:p>
+    <w:p>
+      <w:pPr>
+        <w:jc w:val="both"/>
+        <w:rPr>
+          <w:rFonts w:ascii="Times New Roman" w:hAnsi="Times New Roman" w:cs="Times New Roman"/>
+          <w:sz w:val="24"/>
+          <w:szCs w:val="24"/>
+        </w:rPr>
+      </w:pPr>
+      <w:r>
+        <w:rPr>
+          <w:rFonts w:ascii="Times New Roman" w:hAnsi="Times New Roman" w:cs="Times New Roman"/>
+          <w:sz w:val="24"/>
+          <w:szCs w:val="24"/>
+        </w:rPr>
+        <w:t xml:space="preserve">Az üzenetek gomb alatt szerepel egy szív alakú </w:t>
+      </w:r>
+      <w:r>
+        <w:rPr>
+          <w:rFonts w:ascii="Times New Roman" w:hAnsi="Times New Roman" w:cs="Times New Roman"/>
+          <w:sz w:val="24"/>
+          <w:szCs w:val="24"/>
+        </w:rPr>
+        <w:t>gomb,</w:t>
+      </w:r>
+      <w:r>
+        <w:rPr>
+          <w:rFonts w:ascii="Times New Roman" w:hAnsi="Times New Roman" w:cs="Times New Roman"/>
+          <w:sz w:val="24"/>
+          <w:szCs w:val="24"/>
+        </w:rPr>
+        <w:t xml:space="preserve"> ami a kedvenc orvosokhoz visz.</w:t>
+      </w:r>
+      <w:r>
+        <w:rPr>
+          <w:rFonts w:ascii="Times New Roman" w:hAnsi="Times New Roman" w:cs="Times New Roman"/>
+          <w:sz w:val="24"/>
+          <w:szCs w:val="24"/>
+        </w:rPr>
+        <w:t xml:space="preserve"> Az oldalon egymás alatt szerepelni fognak a kedvencekhez adott orvosok. </w:t>
+      </w:r>
+      <w:r>
+        <w:rPr>
+          <w:rFonts w:ascii="Times New Roman" w:hAnsi="Times New Roman" w:cs="Times New Roman"/>
+          <w:sz w:val="24"/>
+          <w:szCs w:val="24"/>
+        </w:rPr>
+        <w:t>Az orvosok képére vagy nevére kattintva átjuthatunk a profiljaikra.</w:t>
+      </w:r>
+      <w:r>
+        <w:rPr>
+          <w:rFonts w:ascii="Times New Roman" w:hAnsi="Times New Roman" w:cs="Times New Roman"/>
+          <w:sz w:val="24"/>
+          <w:szCs w:val="24"/>
+        </w:rPr>
+        <w:t xml:space="preserve"> A nevük mellett található egy kuka </w:t>
+      </w:r>
+      <w:r>
+        <w:rPr>
+          <w:rFonts w:ascii="Times New Roman" w:hAnsi="Times New Roman" w:cs="Times New Roman"/>
+          <w:sz w:val="24"/>
+          <w:szCs w:val="24"/>
+        </w:rPr>
+        <w:t>ikon,</w:t>
+      </w:r>
+      <w:r>
+        <w:rPr>
+          <w:rFonts w:ascii="Times New Roman" w:hAnsi="Times New Roman" w:cs="Times New Roman"/>
+          <w:sz w:val="24"/>
+          <w:szCs w:val="24"/>
+        </w:rPr>
+        <w:t xml:space="preserve"> amire kattintva el tudjuk távolítani az orvost a kedvenceink közül.</w:t>
+      </w:r>
+    </w:p>
+    <w:p>
+      <w:pPr>
+        <w:jc w:val="both"/>
+        <w:rPr>
+          <w:rFonts w:ascii="Times New Roman" w:hAnsi="Times New Roman" w:cs="Times New Roman"/>
+          <w:sz w:val="24"/>
+          <w:szCs w:val="24"/>
+        </w:rPr>
+      </w:pPr>
+      <w:r>
+        <w:rPr>
+          <w:rFonts w:ascii="Times New Roman" w:hAnsi="Times New Roman" w:cs="Times New Roman"/>
+          <w:sz w:val="24"/>
+          <w:szCs w:val="24"/>
+        </w:rPr>
+        <w:t xml:space="preserve">A kedvenc orvosainkat </w:t>
+      </w:r>
+      <w:r>
+        <w:rPr>
+          <w:rFonts w:ascii="Times New Roman" w:hAnsi="Times New Roman" w:cs="Times New Roman"/>
+          <w:sz w:val="24"/>
+          <w:szCs w:val="24"/>
+        </w:rPr>
+        <w:t>az időpont foglalás alkalmával</w:t>
+      </w:r>
+      <w:r>
+        <w:rPr>
+          <w:rFonts w:ascii="Times New Roman" w:hAnsi="Times New Roman" w:cs="Times New Roman"/>
+          <w:sz w:val="24"/>
+          <w:szCs w:val="24"/>
+        </w:rPr>
+        <w:t xml:space="preserve"> preferáljuk</w:t>
+      </w:r>
+      <w:r>
+        <w:rPr>
+          <w:rFonts w:ascii="Times New Roman" w:hAnsi="Times New Roman" w:cs="Times New Roman"/>
+          <w:sz w:val="24"/>
+          <w:szCs w:val="24"/>
+        </w:rPr>
+        <w:t xml:space="preserve">. </w:t>
+      </w:r>
+      <w:r>
+        <w:rPr>
+          <w:rFonts w:ascii="Times New Roman" w:hAnsi="Times New Roman" w:cs="Times New Roman"/>
+          <w:sz w:val="24"/>
+          <w:szCs w:val="24"/>
+        </w:rPr>
+        <w:t xml:space="preserve">A preferálás azt jelenti, hogy ha orvost </w:t>
+      </w:r>
+      <w:r>
+        <w:rPr>
+          <w:rFonts w:ascii="Times New Roman" w:hAnsi="Times New Roman" w:cs="Times New Roman"/>
+          <w:sz w:val="24"/>
+          <w:szCs w:val="24"/>
+        </w:rPr>
+        <w:t>választunk,</w:t>
+      </w:r>
+      <w:r>
+        <w:rPr>
+          <w:rFonts w:ascii="Times New Roman" w:hAnsi="Times New Roman" w:cs="Times New Roman"/>
+          <w:sz w:val="24"/>
+          <w:szCs w:val="24"/>
+        </w:rPr>
+        <w:t xml:space="preserve"> piros háttérszínnel ki lesznek emelve a listából és az első helyeket foglalják el.</w:t>
+      </w:r>
       <w:bookmarkStart w:id="0" w:name="_GoBack"/>
       <w:bookmarkEnd w:id="0"/>
-    </w:p>
-    <w:p>
-      <w:pPr>
-        <w:jc w:val="both"/>
-        <w:rPr>
-          <w:rFonts w:ascii="Times New Roman" w:hAnsi="Times New Roman" w:cs="Times New Roman"/>
-          <w:sz w:val="24"/>
-          <w:szCs w:val="24"/>
-        </w:rPr>
-      </w:pPr>
-      <w:r>
-        <w:rPr>
-          <w:rFonts w:ascii="Times New Roman" w:hAnsi="Times New Roman" w:cs="Times New Roman"/>
-          <w:sz w:val="24"/>
-          <w:szCs w:val="24"/>
-        </w:rPr>
-        <w:t>Bemutatkozás oldal</w:t>
-      </w:r>
-      <w:r>
-        <w:rPr>
-          <w:rFonts w:ascii="Times New Roman" w:hAnsi="Times New Roman" w:cs="Times New Roman"/>
-          <w:sz w:val="24"/>
-          <w:szCs w:val="24"/>
-        </w:rPr>
-        <w:t>on sze</w:t>
-      </w:r>
-      <w:r>
-        <w:rPr>
-          <w:rFonts w:ascii="Times New Roman" w:hAnsi="Times New Roman" w:cs="Times New Roman"/>
-          <w:sz w:val="24"/>
-          <w:szCs w:val="24"/>
-        </w:rPr>
-        <w:t>repelni fog a rendelő története</w:t>
-      </w:r>
-      <w:r>
-        <w:rPr>
-          <w:rFonts w:ascii="Times New Roman" w:hAnsi="Times New Roman" w:cs="Times New Roman"/>
-          <w:sz w:val="24"/>
-          <w:szCs w:val="24"/>
-        </w:rPr>
-        <w:t>.</w:t>
-      </w:r>
-      <w:r>
-        <w:rPr>
-          <w:rFonts w:ascii="Times New Roman" w:hAnsi="Times New Roman" w:cs="Times New Roman"/>
-          <w:sz w:val="24"/>
-          <w:szCs w:val="24"/>
-        </w:rPr>
-        <w:t xml:space="preserve"> </w:t>
-      </w:r>
-    </w:p>
-    <w:p>
-      <w:pPr>
-        <w:jc w:val="both"/>
-        <w:rPr>
-          <w:rFonts w:ascii="Times New Roman" w:hAnsi="Times New Roman" w:cs="Times New Roman"/>
-          <w:sz w:val="24"/>
-          <w:szCs w:val="24"/>
-        </w:rPr>
-      </w:pPr>
-      <w:r>
-        <w:rPr>
-          <w:rFonts w:ascii="Times New Roman" w:hAnsi="Times New Roman" w:cs="Times New Roman"/>
-          <w:sz w:val="24"/>
-          <w:szCs w:val="24"/>
-        </w:rPr>
-        <w:lastRenderedPageBreak/>
-        <w:t>A sidebar</w:t>
-      </w:r>
-      <w:r>
-        <w:rPr>
-          <w:rFonts w:ascii="Times New Roman" w:hAnsi="Times New Roman" w:cs="Times New Roman"/>
-          <w:sz w:val="24"/>
-          <w:szCs w:val="24"/>
-        </w:rPr>
-        <w:t xml:space="preserve">on megjelenő képünkre kattintva tudunk eljutni a saját profilunkra. Itt módunkban áll módosítani a megadott </w:t>
-      </w:r>
-      <w:r>
-        <w:rPr>
-          <w:rFonts w:ascii="Times New Roman" w:hAnsi="Times New Roman" w:cs="Times New Roman"/>
-          <w:sz w:val="24"/>
-          <w:szCs w:val="24"/>
-        </w:rPr>
-        <w:t>adatainkat (</w:t>
-      </w:r>
-      <w:r>
-        <w:rPr>
-          <w:rFonts w:ascii="Times New Roman" w:hAnsi="Times New Roman" w:cs="Times New Roman"/>
-          <w:sz w:val="24"/>
-          <w:szCs w:val="24"/>
-        </w:rPr>
-        <w:t>név, telefonszám, e-mail cím), törölni a fiókunkat, megváltoztatni a jelszavunkat illetve elolvasni esetleges leveleket.</w:t>
-      </w:r>
-      <w:r>
-        <w:rPr>
-          <w:rFonts w:ascii="Times New Roman" w:hAnsi="Times New Roman" w:cs="Times New Roman"/>
-          <w:sz w:val="24"/>
-          <w:szCs w:val="24"/>
-        </w:rPr>
-        <w:t xml:space="preserve"> Az adatmódosítás helyben történik míg a levél olvasás és jelszó módosítás másik oldalon.</w:t>
-      </w:r>
-    </w:p>
-    <w:p>
-      <w:pPr>
-        <w:jc w:val="both"/>
-        <w:rPr>
-          <w:rFonts w:ascii="Times New Roman" w:hAnsi="Times New Roman" w:cs="Times New Roman"/>
-          <w:sz w:val="24"/>
-          <w:szCs w:val="24"/>
-        </w:rPr>
-      </w:pPr>
-      <w:r>
-        <w:rPr>
-          <w:rFonts w:ascii="Times New Roman" w:hAnsi="Times New Roman" w:cs="Times New Roman"/>
-          <w:sz w:val="24"/>
-          <w:szCs w:val="24"/>
-        </w:rPr>
-        <w:t xml:space="preserve">A jelszó módosítás aloldal áll négy mezőből és kettő gombból. A felső kettő mezőbe be kell írni a lecserélni kívánt jelszót a harmadik és negyedik mezőkbe pedig az új jelszónak kívánt karaktersort. </w:t>
-      </w:r>
-      <w:r>
-        <w:rPr>
-          <w:rFonts w:ascii="Times New Roman" w:hAnsi="Times New Roman" w:cs="Times New Roman"/>
-          <w:sz w:val="24"/>
-          <w:szCs w:val="24"/>
-        </w:rPr>
-        <w:t>Az új jelszónak meg kell felelnie a már korábban megadott paramétereknek.</w:t>
-      </w:r>
-      <w:r>
-        <w:rPr>
-          <w:rFonts w:ascii="Times New Roman" w:hAnsi="Times New Roman" w:cs="Times New Roman"/>
-          <w:sz w:val="24"/>
-          <w:szCs w:val="24"/>
-        </w:rPr>
-        <w:t xml:space="preserve"> </w:t>
-      </w:r>
-      <w:r>
-        <w:rPr>
-          <w:rFonts w:ascii="Times New Roman" w:hAnsi="Times New Roman" w:cs="Times New Roman"/>
-          <w:sz w:val="24"/>
-          <w:szCs w:val="24"/>
-        </w:rPr>
-        <w:t xml:space="preserve">Az új jelszó nem egyezhet meg a régi jelszóval. </w:t>
-      </w:r>
-      <w:r>
-        <w:rPr>
-          <w:rFonts w:ascii="Times New Roman" w:hAnsi="Times New Roman" w:cs="Times New Roman"/>
-          <w:sz w:val="24"/>
-          <w:szCs w:val="24"/>
-        </w:rPr>
-        <w:t>Amennyiben ezek megegyeznek a jelszó változtatás gombra kattintva figyelmeztetve leszünk az egyezésre. Az oldalon szereplő másik gomb a mégse. Sikeres jelszóváltás után vagy a mégse gombra kattintva visszakerülünk a profilunkra.</w:t>
-      </w:r>
-    </w:p>
-    <w:p>
-      <w:pPr>
-        <w:jc w:val="both"/>
-        <w:rPr>
-          <w:rFonts w:ascii="Times New Roman" w:hAnsi="Times New Roman" w:cs="Times New Roman"/>
-          <w:sz w:val="24"/>
-          <w:szCs w:val="24"/>
-        </w:rPr>
-      </w:pPr>
-      <w:r>
-        <w:rPr>
-          <w:rFonts w:ascii="Times New Roman" w:hAnsi="Times New Roman" w:cs="Times New Roman"/>
-          <w:sz w:val="24"/>
-          <w:szCs w:val="24"/>
-        </w:rPr>
-        <w:t>A profil jobb felső sarkában szerepelni fog egy boríték ikon amire kattintva megtekinthetjük a</w:t>
-      </w:r>
-      <w:r>
-        <w:rPr>
-          <w:rFonts w:ascii="Times New Roman" w:hAnsi="Times New Roman" w:cs="Times New Roman"/>
-          <w:sz w:val="24"/>
-          <w:szCs w:val="24"/>
-        </w:rPr>
-        <w:t>z üzeneteinket</w:t>
-      </w:r>
-      <w:r>
-        <w:rPr>
-          <w:rFonts w:ascii="Times New Roman" w:hAnsi="Times New Roman" w:cs="Times New Roman"/>
-          <w:sz w:val="24"/>
-          <w:szCs w:val="24"/>
-        </w:rPr>
-        <w:t>.</w:t>
-      </w:r>
-      <w:r>
-        <w:rPr>
-          <w:rFonts w:ascii="Times New Roman" w:hAnsi="Times New Roman" w:cs="Times New Roman"/>
-          <w:sz w:val="24"/>
-          <w:szCs w:val="24"/>
-        </w:rPr>
-        <w:t xml:space="preserve"> </w:t>
-      </w:r>
-      <w:r>
-        <w:rPr>
-          <w:rFonts w:ascii="Times New Roman" w:hAnsi="Times New Roman" w:cs="Times New Roman"/>
-          <w:sz w:val="24"/>
-          <w:szCs w:val="24"/>
-        </w:rPr>
-        <w:t>Az üzenetek egymás alatt lesznek megjelenítve. Kijelölve a feladó, tárgy, dátum. Üzenetek nélkül csupán ki lesz írva a helyükre „Nincsenek üzenetek”</w:t>
-      </w:r>
-      <w:r>
-        <w:rPr>
-          <w:rFonts w:ascii="Times New Roman" w:hAnsi="Times New Roman" w:cs="Times New Roman"/>
-          <w:sz w:val="24"/>
-          <w:szCs w:val="24"/>
-        </w:rPr>
-        <w:t>.</w:t>
-      </w:r>
-    </w:p>
-    <w:p>
-      <w:pPr>
-        <w:jc w:val="both"/>
-        <w:rPr>
-          <w:rFonts w:ascii="Times New Roman" w:hAnsi="Times New Roman" w:cs="Times New Roman"/>
-          <w:sz w:val="24"/>
-          <w:szCs w:val="24"/>
-        </w:rPr>
-      </w:pPr>
     </w:p>
     <w:p>
       <w:pPr>
@@ -1092,6 +1509,7 @@
           <w:szCs w:val="24"/>
         </w:rPr>
       </w:pPr>
+      <w:proofErr w:type="spellStart"/>
       <w:r>
         <w:rPr>
           <w:rFonts w:ascii="Times New Roman" w:hAnsi="Times New Roman" w:cs="Times New Roman"/>
@@ -1100,6 +1518,7 @@
         </w:rPr>
         <w:t>admin</w:t>
       </w:r>
+      <w:proofErr w:type="spellEnd"/>
     </w:p>
     <w:p>
       <w:pPr>
@@ -1162,7 +1581,25 @@
           <w:sz w:val="24"/>
           <w:szCs w:val="24"/>
         </w:rPr>
-        <w:t>Az adminok tilthatnak és törölhetnek felhasználókat, kérésre visszaállíthatnak jelszavakat egy alaphelyzetbe elfelejtett jelszó esetén.</w:t>
+        <w:t xml:space="preserve">Az </w:t>
+      </w:r>
+      <w:proofErr w:type="spellStart"/>
+      <w:r>
+        <w:rPr>
+          <w:rFonts w:ascii="Times New Roman" w:hAnsi="Times New Roman" w:cs="Times New Roman"/>
+          <w:sz w:val="24"/>
+          <w:szCs w:val="24"/>
+        </w:rPr>
+        <w:t>adminok</w:t>
+      </w:r>
+      <w:proofErr w:type="spellEnd"/>
+      <w:r>
+        <w:rPr>
+          <w:rFonts w:ascii="Times New Roman" w:hAnsi="Times New Roman" w:cs="Times New Roman"/>
+          <w:sz w:val="24"/>
+          <w:szCs w:val="24"/>
+        </w:rPr>
+        <w:t xml:space="preserve"> tilthatnak és törölhetnek felhasználókat, kérésre visszaállíthatnak jelszavakat egy alaphelyzetbe elfelejtett jelszó esetén.</w:t>
       </w:r>
       <w:r>
         <w:rPr>
@@ -1220,7 +1657,25 @@
           <w:sz w:val="24"/>
           <w:szCs w:val="24"/>
         </w:rPr>
-        <w:t xml:space="preserve"> amit az admin állított össze.</w:t>
+        <w:t xml:space="preserve"> amit az </w:t>
+      </w:r>
+      <w:proofErr w:type="spellStart"/>
+      <w:r>
+        <w:rPr>
+          <w:rFonts w:ascii="Times New Roman" w:hAnsi="Times New Roman" w:cs="Times New Roman"/>
+          <w:sz w:val="24"/>
+          <w:szCs w:val="24"/>
+        </w:rPr>
+        <w:t>admin</w:t>
+      </w:r>
+      <w:proofErr w:type="spellEnd"/>
+      <w:r>
+        <w:rPr>
+          <w:rFonts w:ascii="Times New Roman" w:hAnsi="Times New Roman" w:cs="Times New Roman"/>
+          <w:sz w:val="24"/>
+          <w:szCs w:val="24"/>
+        </w:rPr>
+        <w:t xml:space="preserve"> állított össze.</w:t>
       </w:r>
       <w:r>
         <w:rPr>
@@ -1298,7 +1753,25 @@
           <w:sz w:val="24"/>
           <w:szCs w:val="24"/>
         </w:rPr>
-        <w:t>Regisztrálás nélkül megtekinthetőek az oldalak és a doktorok profiljai azonban üzenetküldés vagy időpontfoglalás esetén a regisztrációs ablakra lesz irányítva a látogató.</w:t>
+        <w:t xml:space="preserve">Regisztrálás nélkül </w:t>
+      </w:r>
+      <w:proofErr w:type="spellStart"/>
+      <w:r>
+        <w:rPr>
+          <w:rFonts w:ascii="Times New Roman" w:hAnsi="Times New Roman" w:cs="Times New Roman"/>
+          <w:sz w:val="24"/>
+          <w:szCs w:val="24"/>
+        </w:rPr>
+        <w:t>megtekinthetőek</w:t>
+      </w:r>
+      <w:proofErr w:type="spellEnd"/>
+      <w:r>
+        <w:rPr>
+          <w:rFonts w:ascii="Times New Roman" w:hAnsi="Times New Roman" w:cs="Times New Roman"/>
+          <w:sz w:val="24"/>
+          <w:szCs w:val="24"/>
+        </w:rPr>
+        <w:t xml:space="preserve"> az oldalak és a doktorok profiljai azonban üzenetküldés vagy időpontfoglalás esetén a regisztrációs ablakra lesz irányítva a látogató.</w:t>
       </w:r>
     </w:p>
     <w:sectPr>

</xml_diff>